<commit_message>
fixed confusion between wc and wL
</commit_message>
<xml_diff>
--- a/eqs4.docx
+++ b/eqs4.docx
@@ -1,6 +1,6 @@
 
 <file path=word/document.xml><?xml version="1.0" encoding="utf-8"?>
-<w:document xmlns:wpc="http://schemas.microsoft.com/office/word/2010/wordprocessingCanvas" xmlns:cx="http://schemas.microsoft.com/office/drawing/2014/chartex" xmlns:cx1="http://schemas.microsoft.com/office/drawing/2015/9/8/chartex" xmlns:cx2="http://schemas.microsoft.com/office/drawing/2015/10/21/chartex" xmlns:cx3="http://schemas.microsoft.com/office/drawing/2016/5/9/chartex" xmlns:cx4="http://schemas.microsoft.com/office/drawing/2016/5/10/chartex" xmlns:cx5="http://schemas.microsoft.com/office/drawing/2016/5/11/chartex" xmlns:cx6="http://schemas.microsoft.com/office/drawing/2016/5/12/chartex" xmlns:cx7="http://schemas.microsoft.com/office/drawing/2016/5/13/chartex" xmlns:cx8="http://schemas.microsoft.com/office/drawing/2016/5/14/chartex" xmlns:mc="http://schemas.openxmlformats.org/markup-compatibility/2006" xmlns:aink="http://schemas.microsoft.com/office/drawing/2016/ink" xmlns:am3d="http://schemas.microsoft.com/office/drawing/2017/model3d" xmlns:o="urn:schemas-microsoft-com:office:office" xmlns:r="http://schemas.openxmlformats.org/officeDocument/2006/relationships" xmlns:m="http://schemas.openxmlformats.org/officeDocument/2006/math" xmlns:v="urn:schemas-microsoft-com:vml" xmlns:wp14="http://schemas.microsoft.com/office/word/2010/wordprocessingDrawing" xmlns:wp="http://schemas.openxmlformats.org/drawingml/2006/wordprocessingDrawing" xmlns:w10="urn:schemas-microsoft-com:office:word" xmlns:w="http://schemas.openxmlformats.org/wordprocessingml/2006/main" xmlns:w14="http://schemas.microsoft.com/office/word/2010/wordml" xmlns:w15="http://schemas.microsoft.com/office/word/2012/wordml" xmlns:w16cex="http://schemas.microsoft.com/office/word/2018/wordml/cex" xmlns:w16cid="http://schemas.microsoft.com/office/word/2016/wordml/cid" xmlns:w16="http://schemas.microsoft.com/office/word/2018/wordml" xmlns:w16sdtdh="http://schemas.microsoft.com/office/word/2020/wordml/sdtdatahash" xmlns:w16se="http://schemas.microsoft.com/office/word/2015/wordml/symex" xmlns:wpg="http://schemas.microsoft.com/office/word/2010/wordprocessingGroup" xmlns:wpi="http://schemas.microsoft.com/office/word/2010/wordprocessingInk" xmlns:wne="http://schemas.microsoft.com/office/word/2006/wordml" xmlns:wps="http://schemas.microsoft.com/office/word/2010/wordprocessingShape" mc:Ignorable="w14 w15 w16se w16cid w16 w16cex w16sdtdh wp14">
+<w:document xmlns:wpc="http://schemas.microsoft.com/office/word/2010/wordprocessingCanvas" xmlns:cx="http://schemas.microsoft.com/office/drawing/2014/chartex" xmlns:cx1="http://schemas.microsoft.com/office/drawing/2015/9/8/chartex" xmlns:mc="http://schemas.openxmlformats.org/markup-compatibility/2006" xmlns:o="urn:schemas-microsoft-com:office:office" xmlns:r="http://schemas.openxmlformats.org/officeDocument/2006/relationships" xmlns:m="http://schemas.openxmlformats.org/officeDocument/2006/math" xmlns:v="urn:schemas-microsoft-com:vml" xmlns:wp14="http://schemas.microsoft.com/office/word/2010/wordprocessingDrawing" xmlns:wp="http://schemas.openxmlformats.org/drawingml/2006/wordprocessingDrawing" xmlns:w10="urn:schemas-microsoft-com:office:word" xmlns:w="http://schemas.openxmlformats.org/wordprocessingml/2006/main" xmlns:w14="http://schemas.microsoft.com/office/word/2010/wordml" xmlns:w15="http://schemas.microsoft.com/office/word/2012/wordml" xmlns:w16se="http://schemas.microsoft.com/office/word/2015/wordml/symex" xmlns:wpg="http://schemas.microsoft.com/office/word/2010/wordprocessingGroup" xmlns:wpi="http://schemas.microsoft.com/office/word/2010/wordprocessingInk" xmlns:wne="http://schemas.microsoft.com/office/word/2006/wordml" xmlns:wps="http://schemas.microsoft.com/office/word/2010/wordprocessingShape" mc:Ignorable="w14 w15 w16se wp14">
   <w:body>
     <w:p>
       <w:pPr>
@@ -246,19 +246,7 @@
                             <w:rPr>
                               <w:rFonts w:ascii="Cambria Math" w:hAnsi="Cambria Math"/>
                             </w:rPr>
-                            <m:t>ν</m:t>
-                          </m:r>
-                          <m:r>
-                            <w:rPr>
-                              <w:rFonts w:ascii="Cambria Math" w:hAnsi="Cambria Math"/>
-                            </w:rPr>
-                            <m:t>+</m:t>
-                          </m:r>
-                          <m:r>
-                            <w:rPr>
-                              <w:rFonts w:ascii="Cambria Math" w:hAnsi="Cambria Math"/>
-                            </w:rPr>
-                            <m:t>2k</m:t>
+                            <m:t>ν+2k</m:t>
                           </m:r>
                           <m:sSub>
                             <m:sSubPr>
@@ -349,13 +337,7 @@
                 <w:rPr>
                   <w:rFonts w:ascii="Cambria Math" w:hAnsi="Cambria Math"/>
                 </w:rPr>
-                <m:t>2</m:t>
-              </m:r>
-              <m:r>
-                <w:rPr>
-                  <w:rFonts w:ascii="Cambria Math" w:hAnsi="Cambria Math"/>
-                </w:rPr>
-                <m:t>π</m:t>
+                <m:t>2π</m:t>
               </m:r>
             </m:den>
           </m:f>
@@ -609,13 +591,7 @@
                 <w:rPr>
                   <w:rFonts w:ascii="Cambria Math" w:hAnsi="Cambria Math"/>
                 </w:rPr>
-                <m:t>2</m:t>
-              </m:r>
-              <m:r>
-                <w:rPr>
-                  <w:rFonts w:ascii="Cambria Math" w:hAnsi="Cambria Math"/>
-                </w:rPr>
-                <m:t>π</m:t>
+                <m:t>2π</m:t>
               </m:r>
             </m:den>
           </m:f>
@@ -946,13 +922,7 @@
                 <w:rPr>
                   <w:rFonts w:ascii="Cambria Math" w:hAnsi="Cambria Math"/>
                 </w:rPr>
-                <m:t>d</m:t>
-              </m:r>
-              <m:r>
-                <w:rPr>
-                  <w:rFonts w:ascii="Cambria Math" w:hAnsi="Cambria Math"/>
-                </w:rPr>
-                <m:t>ν</m:t>
+                <m:t>dν</m:t>
               </m:r>
             </m:den>
           </m:f>
@@ -1037,13 +1007,7 @@
             <w:rPr>
               <w:rFonts w:ascii="Cambria Math" w:hAnsi="Cambria Math"/>
             </w:rPr>
-            <m:t>=</m:t>
-          </m:r>
-          <m:r>
-            <w:rPr>
-              <w:rFonts w:ascii="Cambria Math" w:hAnsi="Cambria Math"/>
-            </w:rPr>
-            <m:t>-</m:t>
+            <m:t>=-</m:t>
           </m:r>
           <m:f>
             <m:fPr>
@@ -1989,13 +1953,7 @@
                             <w:rPr>
                               <w:rFonts w:ascii="Cambria Math" w:hAnsi="Cambria Math"/>
                             </w:rPr>
-                            <m:t>ν-</m:t>
-                          </m:r>
-                          <m:r>
-                            <w:rPr>
-                              <w:rFonts w:ascii="Cambria Math" w:hAnsi="Cambria Math"/>
-                            </w:rPr>
-                            <m:t>2k</m:t>
+                            <m:t>ν-2k</m:t>
                           </m:r>
                           <m:sSub>
                             <m:sSubPr>
@@ -2877,13 +2835,7 @@
             <w:rPr>
               <w:rFonts w:ascii="Cambria Math" w:hAnsi="Cambria Math"/>
             </w:rPr>
-            <m:t>ν</m:t>
-          </m:r>
-          <m:r>
-            <w:rPr>
-              <w:rFonts w:ascii="Cambria Math" w:hAnsi="Cambria Math"/>
-            </w:rPr>
-            <m:t>=0:</m:t>
+            <m:t>ν=0:</m:t>
           </m:r>
         </m:oMath>
       </m:oMathPara>
@@ -3157,13 +3109,7 @@
                 <w:rPr>
                   <w:rFonts w:ascii="Cambria Math" w:hAnsi="Cambria Math"/>
                 </w:rPr>
-                <m:t>ν</m:t>
-              </m:r>
-              <m:r>
-                <w:rPr>
-                  <w:rFonts w:ascii="Cambria Math" w:hAnsi="Cambria Math"/>
-                </w:rPr>
-                <m:t>=0</m:t>
+                <m:t>ν=0</m:t>
               </m:r>
             </m:e>
           </m:d>
@@ -3369,13 +3315,7 @@
                         <w:rPr>
                           <w:rFonts w:ascii="Cambria Math" w:hAnsi="Cambria Math"/>
                         </w:rPr>
-                        <m:t>24</m:t>
-                      </m:r>
-                      <m:r>
-                        <w:rPr>
-                          <w:rFonts w:ascii="Cambria Math" w:hAnsi="Cambria Math"/>
-                        </w:rPr>
-                        <m:t>ν</m:t>
+                        <m:t>24ν</m:t>
                       </m:r>
                     </m:e>
                     <m:sub>
@@ -3608,13 +3548,7 @@
                             <w:rPr>
                               <w:rFonts w:ascii="Cambria Math" w:hAnsi="Cambria Math"/>
                             </w:rPr>
-                            <m:t>1</m:t>
-                          </m:r>
-                          <m:r>
-                            <w:rPr>
-                              <w:rFonts w:ascii="Cambria Math" w:hAnsi="Cambria Math"/>
-                            </w:rPr>
-                            <m:t>-2k</m:t>
+                            <m:t>1-2k</m:t>
                           </m:r>
                         </m:e>
                       </m:d>
@@ -3680,13 +3614,7 @@
                         <w:rPr>
                           <w:rFonts w:ascii="Cambria Math" w:hAnsi="Cambria Math"/>
                         </w:rPr>
-                        <m:t>1</m:t>
-                      </m:r>
-                      <m:r>
-                        <w:rPr>
-                          <w:rFonts w:ascii="Cambria Math" w:hAnsi="Cambria Math"/>
-                        </w:rPr>
-                        <m:t>+2k</m:t>
+                        <m:t>1+2k</m:t>
                       </m:r>
                     </m:e>
                   </m:d>
@@ -3873,13 +3801,7 @@
                                 <w:rPr>
                                   <w:rFonts w:ascii="Cambria Math" w:hAnsi="Cambria Math"/>
                                 </w:rPr>
-                                <m:t>2k</m:t>
-                              </m:r>
-                              <m:r>
-                                <w:rPr>
-                                  <w:rFonts w:ascii="Cambria Math" w:hAnsi="Cambria Math"/>
-                                </w:rPr>
-                                <m:t>-1</m:t>
+                                <m:t>2k-1</m:t>
                               </m:r>
                             </m:e>
                           </m:d>
@@ -3973,13 +3895,7 @@
                                 <w:rPr>
                                   <w:rFonts w:ascii="Cambria Math" w:hAnsi="Cambria Math"/>
                                 </w:rPr>
-                                <m:t>2k</m:t>
-                              </m:r>
-                              <m:r>
-                                <w:rPr>
-                                  <w:rFonts w:ascii="Cambria Math" w:hAnsi="Cambria Math"/>
-                                </w:rPr>
-                                <m:t>+1</m:t>
+                                <m:t>2k+1</m:t>
                               </m:r>
                             </m:e>
                           </m:d>
@@ -4192,13 +4108,7 @@
                 <w:rPr>
                   <w:rFonts w:ascii="Cambria Math" w:hAnsi="Cambria Math"/>
                 </w:rPr>
-                <m:t>-3</m:t>
-              </m:r>
-              <m:r>
-                <w:rPr>
-                  <w:rFonts w:ascii="Cambria Math" w:hAnsi="Cambria Math"/>
-                </w:rPr>
-                <m:t>2</m:t>
+                <m:t>-32</m:t>
               </m:r>
             </m:num>
             <m:den>
@@ -4518,13 +4428,7 @@
                 <w:rPr>
                   <w:rFonts w:ascii="Cambria Math" w:hAnsi="Cambria Math"/>
                 </w:rPr>
-                <m:t>-</m:t>
-              </m:r>
-              <m:r>
-                <w:rPr>
-                  <w:rFonts w:ascii="Cambria Math" w:hAnsi="Cambria Math"/>
-                </w:rPr>
-                <m:t>w</m:t>
+                <m:t>-w</m:t>
               </m:r>
             </m:num>
             <m:den>
@@ -4652,13 +4556,7 @@
                             <w:rPr>
                               <w:rFonts w:ascii="Cambria Math" w:hAnsi="Cambria Math"/>
                             </w:rPr>
-                            <m:t>1</m:t>
-                          </m:r>
-                          <m:r>
-                            <w:rPr>
-                              <w:rFonts w:ascii="Cambria Math" w:hAnsi="Cambria Math"/>
-                            </w:rPr>
-                            <m:t>-2k</m:t>
+                            <m:t>1-2k</m:t>
                           </m:r>
                         </m:e>
                       </m:d>
@@ -4724,13 +4622,7 @@
                         <w:rPr>
                           <w:rFonts w:ascii="Cambria Math" w:hAnsi="Cambria Math"/>
                         </w:rPr>
-                        <m:t>1</m:t>
-                      </m:r>
-                      <m:r>
-                        <w:rPr>
-                          <w:rFonts w:ascii="Cambria Math" w:hAnsi="Cambria Math"/>
-                        </w:rPr>
-                        <m:t>+2k</m:t>
+                        <m:t>1+2k</m:t>
                       </m:r>
                     </m:e>
                   </m:d>
@@ -4873,13 +4765,7 @@
                 <w:rPr>
                   <w:rFonts w:ascii="Cambria Math" w:hAnsi="Cambria Math"/>
                 </w:rPr>
-                <m:t>-</m:t>
-              </m:r>
-              <m:r>
-                <w:rPr>
-                  <w:rFonts w:ascii="Cambria Math" w:hAnsi="Cambria Math"/>
-                </w:rPr>
-                <m:t>w</m:t>
+                <m:t>-w</m:t>
               </m:r>
             </m:num>
             <m:den>
@@ -5549,8 +5435,54 @@
             <w:rPr>
               <w:rFonts w:ascii="Cambria Math" w:hAnsi="Cambria Math"/>
             </w:rPr>
-            <m:t>+B</m:t>
+            <m:t>+</m:t>
           </m:r>
+          <m:f>
+            <m:fPr>
+              <m:ctrlPr>
+                <w:rPr>
+                  <w:rFonts w:ascii="Cambria Math" w:hAnsi="Cambria Math"/>
+                  <w:i/>
+                </w:rPr>
+              </m:ctrlPr>
+            </m:fPr>
+            <m:num>
+              <m:r>
+                <w:rPr>
+                  <w:rFonts w:ascii="Cambria Math" w:hAnsi="Cambria Math"/>
+                </w:rPr>
+                <m:t>B</m:t>
+              </m:r>
+            </m:num>
+            <m:den>
+              <m:sSub>
+                <m:sSubPr>
+                  <m:ctrlPr>
+                    <w:rPr>
+                      <w:rFonts w:ascii="Cambria Math" w:hAnsi="Cambria Math"/>
+                      <w:i/>
+                    </w:rPr>
+                  </m:ctrlPr>
+                </m:sSubPr>
+                <m:e>
+                  <m:r>
+                    <w:rPr>
+                      <w:rFonts w:ascii="Cambria Math" w:hAnsi="Cambria Math"/>
+                    </w:rPr>
+                    <m:t>ν</m:t>
+                  </m:r>
+                </m:e>
+                <m:sub>
+                  <m:r>
+                    <w:rPr>
+                      <w:rFonts w:ascii="Cambria Math" w:hAnsi="Cambria Math"/>
+                    </w:rPr>
+                    <m:t>max</m:t>
+                  </m:r>
+                </m:sub>
+              </m:sSub>
+            </m:den>
+          </m:f>
         </m:oMath>
       </m:oMathPara>
     </w:p>
@@ -5566,13 +5498,7 @@
             <w:rPr>
               <w:rFonts w:ascii="Cambria Math" w:hAnsi="Cambria Math"/>
             </w:rPr>
-            <m:t>f</m:t>
-          </m:r>
-          <m:r>
-            <w:rPr>
-              <w:rFonts w:ascii="Cambria Math" w:hAnsi="Cambria Math"/>
-            </w:rPr>
-            <m:t>'</m:t>
+            <m:t>f'</m:t>
           </m:r>
           <m:d>
             <m:dPr>
@@ -5596,13 +5522,7 @@
             <w:rPr>
               <w:rFonts w:ascii="Cambria Math" w:hAnsi="Cambria Math"/>
             </w:rPr>
-            <m:t>=</m:t>
-          </m:r>
-          <m:r>
-            <w:rPr>
-              <w:rFonts w:ascii="Cambria Math" w:hAnsi="Cambria Math"/>
-            </w:rPr>
-            <m:t>A</m:t>
+            <m:t>=A</m:t>
           </m:r>
           <m:f>
             <m:fPr>
@@ -5852,13 +5772,7 @@
             <w:rPr>
               <w:rFonts w:ascii="Cambria Math" w:hAnsi="Cambria Math"/>
             </w:rPr>
-            <m:t>=</m:t>
-          </m:r>
-          <m:r>
-            <w:rPr>
-              <w:rFonts w:ascii="Cambria Math" w:hAnsi="Cambria Math"/>
-            </w:rPr>
-            <m:t>A</m:t>
+            <m:t>=A</m:t>
           </m:r>
           <m:f>
             <m:fPr>
@@ -5959,8 +5873,54 @@
             <w:rPr>
               <w:rFonts w:ascii="Cambria Math" w:hAnsi="Cambria Math"/>
             </w:rPr>
-            <m:t>+B</m:t>
+            <m:t>+</m:t>
           </m:r>
+          <m:f>
+            <m:fPr>
+              <m:ctrlPr>
+                <w:rPr>
+                  <w:rFonts w:ascii="Cambria Math" w:hAnsi="Cambria Math"/>
+                  <w:i/>
+                </w:rPr>
+              </m:ctrlPr>
+            </m:fPr>
+            <m:num>
+              <m:r>
+                <w:rPr>
+                  <w:rFonts w:ascii="Cambria Math" w:hAnsi="Cambria Math"/>
+                </w:rPr>
+                <m:t>B</m:t>
+              </m:r>
+            </m:num>
+            <m:den>
+              <m:sSub>
+                <m:sSubPr>
+                  <m:ctrlPr>
+                    <w:rPr>
+                      <w:rFonts w:ascii="Cambria Math" w:hAnsi="Cambria Math"/>
+                      <w:i/>
+                    </w:rPr>
+                  </m:ctrlPr>
+                </m:sSubPr>
+                <m:e>
+                  <m:r>
+                    <w:rPr>
+                      <w:rFonts w:ascii="Cambria Math" w:hAnsi="Cambria Math"/>
+                    </w:rPr>
+                    <m:t>ν</m:t>
+                  </m:r>
+                </m:e>
+                <m:sub>
+                  <m:r>
+                    <w:rPr>
+                      <w:rFonts w:ascii="Cambria Math" w:hAnsi="Cambria Math"/>
+                    </w:rPr>
+                    <m:t>max</m:t>
+                  </m:r>
+                </m:sub>
+              </m:sSub>
+            </m:den>
+          </m:f>
         </m:oMath>
       </m:oMathPara>
     </w:p>
@@ -6036,13 +5996,7 @@
                 <w:rPr>
                   <w:rFonts w:ascii="Cambria Math" w:hAnsi="Cambria Math"/>
                 </w:rPr>
-                <m:t>1</m:t>
-              </m:r>
-              <m:r>
-                <w:rPr>
-                  <w:rFonts w:ascii="Cambria Math" w:hAnsi="Cambria Math"/>
-                </w:rPr>
-                <m:t>+</m:t>
+                <m:t>1+</m:t>
               </m:r>
               <m:func>
                 <m:funcPr>
@@ -6079,13 +6033,7 @@
                         <w:rPr>
                           <w:rFonts w:ascii="Cambria Math" w:hAnsi="Cambria Math"/>
                         </w:rPr>
-                        <m:t>-</m:t>
-                      </m:r>
-                      <m:r>
-                        <w:rPr>
-                          <w:rFonts w:ascii="Cambria Math" w:hAnsi="Cambria Math"/>
-                        </w:rPr>
-                        <m:t>2</m:t>
+                        <m:t>-2</m:t>
                       </m:r>
                       <m:sSub>
                         <m:sSubPr>
@@ -6139,68 +6087,7 @@
             <w:rPr>
               <w:rFonts w:ascii="Cambria Math" w:hAnsi="Cambria Math"/>
             </w:rPr>
-            <m:t>+B</m:t>
-          </m:r>
-        </m:oMath>
-      </m:oMathPara>
-    </w:p>
-    <w:p>
-      <w:pPr>
-        <w:rPr>
-          <w:rFonts w:eastAsiaTheme="minorEastAsia"/>
-        </w:rPr>
-      </w:pPr>
-      <m:oMathPara>
-        <m:oMath>
-          <m:r>
-            <w:rPr>
-              <w:rFonts w:ascii="Cambria Math" w:hAnsi="Cambria Math"/>
-            </w:rPr>
-            <m:t>f'</m:t>
-          </m:r>
-          <m:d>
-            <m:dPr>
-              <m:ctrlPr>
-                <w:rPr>
-                  <w:rFonts w:ascii="Cambria Math" w:hAnsi="Cambria Math"/>
-                  <w:i/>
-                </w:rPr>
-              </m:ctrlPr>
-            </m:dPr>
-            <m:e>
-              <m:sSub>
-                <m:sSubPr>
-                  <m:ctrlPr>
-                    <w:rPr>
-                      <w:rFonts w:ascii="Cambria Math" w:hAnsi="Cambria Math"/>
-                      <w:i/>
-                    </w:rPr>
-                  </m:ctrlPr>
-                </m:sSubPr>
-                <m:e>
-                  <m:r>
-                    <w:rPr>
-                      <w:rFonts w:ascii="Cambria Math" w:hAnsi="Cambria Math"/>
-                    </w:rPr>
-                    <m:t>ν</m:t>
-                  </m:r>
-                </m:e>
-                <m:sub>
-                  <m:r>
-                    <w:rPr>
-                      <w:rFonts w:ascii="Cambria Math" w:hAnsi="Cambria Math"/>
-                    </w:rPr>
-                    <m:t>max</m:t>
-                  </m:r>
-                </m:sub>
-              </m:sSub>
-            </m:e>
-          </m:d>
-          <m:r>
-            <w:rPr>
-              <w:rFonts w:ascii="Cambria Math" w:hAnsi="Cambria Math"/>
-            </w:rPr>
-            <m:t>=A</m:t>
+            <m:t>+</m:t>
           </m:r>
           <m:f>
             <m:fPr>
@@ -6216,159 +6103,10 @@
                 <w:rPr>
                   <w:rFonts w:ascii="Cambria Math" w:hAnsi="Cambria Math"/>
                 </w:rPr>
-                <m:t>1</m:t>
-              </m:r>
-              <m:r>
-                <w:rPr>
-                  <w:rFonts w:ascii="Cambria Math" w:hAnsi="Cambria Math"/>
-                </w:rPr>
-                <m:t>-</m:t>
-              </m:r>
-              <m:func>
-                <m:funcPr>
-                  <m:ctrlPr>
-                    <w:rPr>
-                      <w:rFonts w:ascii="Cambria Math" w:hAnsi="Cambria Math"/>
-                      <w:i/>
-                    </w:rPr>
-                  </m:ctrlPr>
-                </m:funcPr>
-                <m:fName>
-                  <m:r>
-                    <m:rPr>
-                      <m:sty m:val="p"/>
-                    </m:rPr>
-                    <w:rPr>
-                      <w:rFonts w:ascii="Cambria Math" w:hAnsi="Cambria Math"/>
-                    </w:rPr>
-                    <m:t>exp</m:t>
-                  </m:r>
-                </m:fName>
-                <m:e>
-                  <m:f>
-                    <m:fPr>
-                      <m:ctrlPr>
-                        <w:rPr>
-                          <w:rFonts w:ascii="Cambria Math" w:hAnsi="Cambria Math"/>
-                          <w:i/>
-                        </w:rPr>
-                      </m:ctrlPr>
-                    </m:fPr>
-                    <m:num>
-                      <m:r>
-                        <w:rPr>
-                          <w:rFonts w:ascii="Cambria Math" w:hAnsi="Cambria Math"/>
-                        </w:rPr>
-                        <m:t>-</m:t>
-                      </m:r>
-                      <m:r>
-                        <w:rPr>
-                          <w:rFonts w:ascii="Cambria Math" w:hAnsi="Cambria Math"/>
-                        </w:rPr>
-                        <m:t>2</m:t>
-                      </m:r>
-                      <m:sSub>
-                        <m:sSubPr>
-                          <m:ctrlPr>
-                            <w:rPr>
-                              <w:rFonts w:ascii="Cambria Math" w:hAnsi="Cambria Math"/>
-                              <w:i/>
-                            </w:rPr>
-                          </m:ctrlPr>
-                        </m:sSubPr>
-                        <m:e>
-                          <m:r>
-                            <w:rPr>
-                              <w:rFonts w:ascii="Cambria Math" w:hAnsi="Cambria Math"/>
-                            </w:rPr>
-                            <m:t>ν</m:t>
-                          </m:r>
-                        </m:e>
-                        <m:sub>
-                          <m:r>
-                            <w:rPr>
-                              <w:rFonts w:ascii="Cambria Math" w:hAnsi="Cambria Math"/>
-                            </w:rPr>
-                            <m:t>max</m:t>
-                          </m:r>
-                        </m:sub>
-                      </m:sSub>
-                    </m:num>
-                    <m:den>
-                      <m:r>
-                        <w:rPr>
-                          <w:rFonts w:ascii="Cambria Math" w:hAnsi="Cambria Math"/>
-                        </w:rPr>
-                        <m:t>w</m:t>
-                      </m:r>
-                    </m:den>
-                  </m:f>
-                </m:e>
-              </m:func>
+                <m:t>B</m:t>
+              </m:r>
             </m:num>
             <m:den>
-              <m:r>
-                <w:rPr>
-                  <w:rFonts w:ascii="Cambria Math" w:hAnsi="Cambria Math"/>
-                </w:rPr>
-                <m:t>2</m:t>
-              </m:r>
-              <m:sSup>
-                <m:sSupPr>
-                  <m:ctrlPr>
-                    <w:rPr>
-                      <w:rFonts w:ascii="Cambria Math" w:hAnsi="Cambria Math"/>
-                      <w:i/>
-                    </w:rPr>
-                  </m:ctrlPr>
-                </m:sSupPr>
-                <m:e>
-                  <m:r>
-                    <w:rPr>
-                      <w:rFonts w:ascii="Cambria Math" w:hAnsi="Cambria Math"/>
-                    </w:rPr>
-                    <m:t>w</m:t>
-                  </m:r>
-                </m:e>
-                <m:sup>
-                  <m:r>
-                    <w:rPr>
-                      <w:rFonts w:ascii="Cambria Math" w:hAnsi="Cambria Math"/>
-                    </w:rPr>
-                    <m:t>2</m:t>
-                  </m:r>
-                </m:sup>
-              </m:sSup>
-            </m:den>
-          </m:f>
-        </m:oMath>
-      </m:oMathPara>
-    </w:p>
-    <w:p/>
-    <w:p>
-      <w:pPr>
-        <w:rPr>
-          <w:rFonts w:eastAsiaTheme="minorEastAsia"/>
-        </w:rPr>
-      </w:pPr>
-      <m:oMathPara>
-        <m:oMath>
-          <m:r>
-            <w:rPr>
-              <w:rFonts w:ascii="Cambria Math" w:hAnsi="Cambria Math"/>
-            </w:rPr>
-            <m:t>f'</m:t>
-          </m:r>
-          <m:d>
-            <m:dPr>
-              <m:ctrlPr>
-                <w:rPr>
-                  <w:rFonts w:ascii="Cambria Math" w:hAnsi="Cambria Math"/>
-                  <w:i/>
-                </w:rPr>
-              </m:ctrlPr>
-            </m:dPr>
-            <m:e>
               <m:sSub>
                 <m:sSubPr>
                   <m:ctrlPr>
@@ -6395,1181 +6133,6 @@
                   </m:r>
                 </m:sub>
               </m:sSub>
-            </m:e>
-          </m:d>
-          <m:f>
-            <m:fPr>
-              <m:ctrlPr>
-                <w:rPr>
-                  <w:rFonts w:ascii="Cambria Math" w:hAnsi="Cambria Math"/>
-                  <w:i/>
-                </w:rPr>
-              </m:ctrlPr>
-            </m:fPr>
-            <m:num>
-              <m:r>
-                <w:rPr>
-                  <w:rFonts w:ascii="Cambria Math" w:hAnsi="Cambria Math"/>
-                </w:rPr>
-                <m:t>2</m:t>
-              </m:r>
-              <m:sSup>
-                <m:sSupPr>
-                  <m:ctrlPr>
-                    <w:rPr>
-                      <w:rFonts w:ascii="Cambria Math" w:hAnsi="Cambria Math"/>
-                      <w:i/>
-                    </w:rPr>
-                  </m:ctrlPr>
-                </m:sSupPr>
-                <m:e>
-                  <m:r>
-                    <w:rPr>
-                      <w:rFonts w:ascii="Cambria Math" w:hAnsi="Cambria Math"/>
-                    </w:rPr>
-                    <m:t>w</m:t>
-                  </m:r>
-                </m:e>
-                <m:sup>
-                  <m:r>
-                    <w:rPr>
-                      <w:rFonts w:ascii="Cambria Math" w:hAnsi="Cambria Math"/>
-                    </w:rPr>
-                    <m:t>2</m:t>
-                  </m:r>
-                </m:sup>
-              </m:sSup>
-            </m:num>
-            <m:den>
-              <m:r>
-                <w:rPr>
-                  <w:rFonts w:ascii="Cambria Math" w:hAnsi="Cambria Math"/>
-                </w:rPr>
-                <m:t>1-</m:t>
-              </m:r>
-              <m:func>
-                <m:funcPr>
-                  <m:ctrlPr>
-                    <w:rPr>
-                      <w:rFonts w:ascii="Cambria Math" w:hAnsi="Cambria Math"/>
-                      <w:i/>
-                    </w:rPr>
-                  </m:ctrlPr>
-                </m:funcPr>
-                <m:fName>
-                  <m:r>
-                    <m:rPr>
-                      <m:sty m:val="p"/>
-                    </m:rPr>
-                    <w:rPr>
-                      <w:rFonts w:ascii="Cambria Math" w:hAnsi="Cambria Math"/>
-                    </w:rPr>
-                    <m:t>exp</m:t>
-                  </m:r>
-                </m:fName>
-                <m:e>
-                  <m:f>
-                    <m:fPr>
-                      <m:ctrlPr>
-                        <w:rPr>
-                          <w:rFonts w:ascii="Cambria Math" w:hAnsi="Cambria Math"/>
-                          <w:i/>
-                        </w:rPr>
-                      </m:ctrlPr>
-                    </m:fPr>
-                    <m:num>
-                      <m:r>
-                        <w:rPr>
-                          <w:rFonts w:ascii="Cambria Math" w:hAnsi="Cambria Math"/>
-                        </w:rPr>
-                        <m:t>-2</m:t>
-                      </m:r>
-                      <m:sSub>
-                        <m:sSubPr>
-                          <m:ctrlPr>
-                            <w:rPr>
-                              <w:rFonts w:ascii="Cambria Math" w:hAnsi="Cambria Math"/>
-                              <w:i/>
-                            </w:rPr>
-                          </m:ctrlPr>
-                        </m:sSubPr>
-                        <m:e>
-                          <m:r>
-                            <w:rPr>
-                              <w:rFonts w:ascii="Cambria Math" w:hAnsi="Cambria Math"/>
-                            </w:rPr>
-                            <m:t>ν</m:t>
-                          </m:r>
-                        </m:e>
-                        <m:sub>
-                          <m:r>
-                            <w:rPr>
-                              <w:rFonts w:ascii="Cambria Math" w:hAnsi="Cambria Math"/>
-                            </w:rPr>
-                            <m:t>max</m:t>
-                          </m:r>
-                        </m:sub>
-                      </m:sSub>
-                    </m:num>
-                    <m:den>
-                      <m:r>
-                        <w:rPr>
-                          <w:rFonts w:ascii="Cambria Math" w:hAnsi="Cambria Math"/>
-                        </w:rPr>
-                        <m:t>w</m:t>
-                      </m:r>
-                    </m:den>
-                  </m:f>
-                </m:e>
-              </m:func>
-            </m:den>
-          </m:f>
-          <m:r>
-            <w:rPr>
-              <w:rFonts w:ascii="Cambria Math" w:hAnsi="Cambria Math"/>
-            </w:rPr>
-            <m:t>=A</m:t>
-          </m:r>
-        </m:oMath>
-      </m:oMathPara>
-    </w:p>
-    <w:p>
-      <w:pPr>
-        <w:rPr>
-          <w:rFonts w:eastAsiaTheme="minorEastAsia"/>
-        </w:rPr>
-      </w:pPr>
-      <m:oMathPara>
-        <m:oMath>
-          <m:r>
-            <w:rPr>
-              <w:rFonts w:ascii="Cambria Math" w:hAnsi="Cambria Math"/>
-            </w:rPr>
-            <m:t>f</m:t>
-          </m:r>
-          <m:d>
-            <m:dPr>
-              <m:ctrlPr>
-                <w:rPr>
-                  <w:rFonts w:ascii="Cambria Math" w:hAnsi="Cambria Math"/>
-                  <w:i/>
-                </w:rPr>
-              </m:ctrlPr>
-            </m:dPr>
-            <m:e>
-              <m:r>
-                <w:rPr>
-                  <w:rFonts w:ascii="Cambria Math" w:hAnsi="Cambria Math"/>
-                </w:rPr>
-                <m:t>0</m:t>
-              </m:r>
-            </m:e>
-          </m:d>
-          <m:r>
-            <w:rPr>
-              <w:rFonts w:ascii="Cambria Math" w:hAnsi="Cambria Math"/>
-            </w:rPr>
-            <m:t>=</m:t>
-          </m:r>
-          <m:r>
-            <w:rPr>
-              <w:rFonts w:ascii="Cambria Math" w:hAnsi="Cambria Math"/>
-            </w:rPr>
-            <m:t>w</m:t>
-          </m:r>
-          <m:r>
-            <w:rPr>
-              <w:rFonts w:ascii="Cambria Math" w:hAnsi="Cambria Math"/>
-            </w:rPr>
-            <m:t>f'</m:t>
-          </m:r>
-          <m:d>
-            <m:dPr>
-              <m:ctrlPr>
-                <w:rPr>
-                  <w:rFonts w:ascii="Cambria Math" w:hAnsi="Cambria Math"/>
-                  <w:i/>
-                </w:rPr>
-              </m:ctrlPr>
-            </m:dPr>
-            <m:e>
-              <m:sSub>
-                <m:sSubPr>
-                  <m:ctrlPr>
-                    <w:rPr>
-                      <w:rFonts w:ascii="Cambria Math" w:hAnsi="Cambria Math"/>
-                      <w:i/>
-                    </w:rPr>
-                  </m:ctrlPr>
-                </m:sSubPr>
-                <m:e>
-                  <m:r>
-                    <w:rPr>
-                      <w:rFonts w:ascii="Cambria Math" w:hAnsi="Cambria Math"/>
-                    </w:rPr>
-                    <m:t>ν</m:t>
-                  </m:r>
-                </m:e>
-                <m:sub>
-                  <m:r>
-                    <w:rPr>
-                      <w:rFonts w:ascii="Cambria Math" w:hAnsi="Cambria Math"/>
-                    </w:rPr>
-                    <m:t>max</m:t>
-                  </m:r>
-                </m:sub>
-              </m:sSub>
-            </m:e>
-          </m:d>
-          <m:f>
-            <m:fPr>
-              <m:ctrlPr>
-                <w:rPr>
-                  <w:rFonts w:ascii="Cambria Math" w:hAnsi="Cambria Math"/>
-                  <w:i/>
-                </w:rPr>
-              </m:ctrlPr>
-            </m:fPr>
-            <m:num>
-              <m:r>
-                <w:rPr>
-                  <w:rFonts w:ascii="Cambria Math" w:hAnsi="Cambria Math"/>
-                </w:rPr>
-                <m:t>2</m:t>
-              </m:r>
-            </m:num>
-            <m:den>
-              <m:func>
-                <m:funcPr>
-                  <m:ctrlPr>
-                    <w:rPr>
-                      <w:rFonts w:ascii="Cambria Math" w:hAnsi="Cambria Math"/>
-                      <w:i/>
-                    </w:rPr>
-                  </m:ctrlPr>
-                </m:funcPr>
-                <m:fName>
-                  <m:r>
-                    <m:rPr>
-                      <m:sty m:val="p"/>
-                    </m:rPr>
-                    <w:rPr>
-                      <w:rFonts w:ascii="Cambria Math" w:hAnsi="Cambria Math"/>
-                    </w:rPr>
-                    <m:t>exp</m:t>
-                  </m:r>
-                </m:fName>
-                <m:e>
-                  <m:f>
-                    <m:fPr>
-                      <m:ctrlPr>
-                        <w:rPr>
-                          <w:rFonts w:ascii="Cambria Math" w:hAnsi="Cambria Math"/>
-                          <w:i/>
-                        </w:rPr>
-                      </m:ctrlPr>
-                    </m:fPr>
-                    <m:num>
-                      <m:sSub>
-                        <m:sSubPr>
-                          <m:ctrlPr>
-                            <w:rPr>
-                              <w:rFonts w:ascii="Cambria Math" w:hAnsi="Cambria Math"/>
-                              <w:i/>
-                            </w:rPr>
-                          </m:ctrlPr>
-                        </m:sSubPr>
-                        <m:e>
-                          <m:r>
-                            <w:rPr>
-                              <w:rFonts w:ascii="Cambria Math" w:hAnsi="Cambria Math"/>
-                            </w:rPr>
-                            <m:t>ν</m:t>
-                          </m:r>
-                        </m:e>
-                        <m:sub>
-                          <m:r>
-                            <w:rPr>
-                              <w:rFonts w:ascii="Cambria Math" w:hAnsi="Cambria Math"/>
-                            </w:rPr>
-                            <m:t>max</m:t>
-                          </m:r>
-                        </m:sub>
-                      </m:sSub>
-                    </m:num>
-                    <m:den>
-                      <m:r>
-                        <w:rPr>
-                          <w:rFonts w:ascii="Cambria Math" w:hAnsi="Cambria Math"/>
-                        </w:rPr>
-                        <m:t>w</m:t>
-                      </m:r>
-                    </m:den>
-                  </m:f>
-                </m:e>
-              </m:func>
-              <m:r>
-                <w:rPr>
-                  <w:rFonts w:ascii="Cambria Math" w:hAnsi="Cambria Math"/>
-                </w:rPr>
-                <m:t>-</m:t>
-              </m:r>
-              <m:func>
-                <m:funcPr>
-                  <m:ctrlPr>
-                    <w:rPr>
-                      <w:rFonts w:ascii="Cambria Math" w:hAnsi="Cambria Math"/>
-                      <w:i/>
-                    </w:rPr>
-                  </m:ctrlPr>
-                </m:funcPr>
-                <m:fName>
-                  <m:r>
-                    <m:rPr>
-                      <m:sty m:val="p"/>
-                    </m:rPr>
-                    <w:rPr>
-                      <w:rFonts w:ascii="Cambria Math" w:hAnsi="Cambria Math"/>
-                    </w:rPr>
-                    <m:t>exp</m:t>
-                  </m:r>
-                </m:fName>
-                <m:e>
-                  <m:f>
-                    <m:fPr>
-                      <m:ctrlPr>
-                        <w:rPr>
-                          <w:rFonts w:ascii="Cambria Math" w:hAnsi="Cambria Math"/>
-                          <w:i/>
-                        </w:rPr>
-                      </m:ctrlPr>
-                    </m:fPr>
-                    <m:num>
-                      <m:r>
-                        <w:rPr>
-                          <w:rFonts w:ascii="Cambria Math" w:hAnsi="Cambria Math"/>
-                        </w:rPr>
-                        <m:t>-</m:t>
-                      </m:r>
-                      <m:sSub>
-                        <m:sSubPr>
-                          <m:ctrlPr>
-                            <w:rPr>
-                              <w:rFonts w:ascii="Cambria Math" w:hAnsi="Cambria Math"/>
-                              <w:i/>
-                            </w:rPr>
-                          </m:ctrlPr>
-                        </m:sSubPr>
-                        <m:e>
-                          <m:r>
-                            <w:rPr>
-                              <w:rFonts w:ascii="Cambria Math" w:hAnsi="Cambria Math"/>
-                            </w:rPr>
-                            <m:t>ν</m:t>
-                          </m:r>
-                        </m:e>
-                        <m:sub>
-                          <m:r>
-                            <w:rPr>
-                              <w:rFonts w:ascii="Cambria Math" w:hAnsi="Cambria Math"/>
-                            </w:rPr>
-                            <m:t>max</m:t>
-                          </m:r>
-                        </m:sub>
-                      </m:sSub>
-                    </m:num>
-                    <m:den>
-                      <m:r>
-                        <w:rPr>
-                          <w:rFonts w:ascii="Cambria Math" w:hAnsi="Cambria Math"/>
-                        </w:rPr>
-                        <m:t>w</m:t>
-                      </m:r>
-                    </m:den>
-                  </m:f>
-                </m:e>
-              </m:func>
-            </m:den>
-          </m:f>
-          <m:r>
-            <w:rPr>
-              <w:rFonts w:ascii="Cambria Math" w:hAnsi="Cambria Math"/>
-            </w:rPr>
-            <m:t>+B</m:t>
-          </m:r>
-        </m:oMath>
-      </m:oMathPara>
-    </w:p>
-    <w:p>
-      <w:pPr>
-        <w:rPr>
-          <w:rFonts w:eastAsiaTheme="minorEastAsia"/>
-        </w:rPr>
-      </w:pPr>
-      <m:oMathPara>
-        <m:oMath>
-          <m:r>
-            <w:rPr>
-              <w:rFonts w:ascii="Cambria Math" w:hAnsi="Cambria Math"/>
-            </w:rPr>
-            <m:t>f</m:t>
-          </m:r>
-          <m:d>
-            <m:dPr>
-              <m:ctrlPr>
-                <w:rPr>
-                  <w:rFonts w:ascii="Cambria Math" w:hAnsi="Cambria Math"/>
-                  <w:i/>
-                </w:rPr>
-              </m:ctrlPr>
-            </m:dPr>
-            <m:e>
-              <m:sSub>
-                <m:sSubPr>
-                  <m:ctrlPr>
-                    <w:rPr>
-                      <w:rFonts w:ascii="Cambria Math" w:hAnsi="Cambria Math"/>
-                      <w:i/>
-                    </w:rPr>
-                  </m:ctrlPr>
-                </m:sSubPr>
-                <m:e>
-                  <m:r>
-                    <w:rPr>
-                      <w:rFonts w:ascii="Cambria Math" w:hAnsi="Cambria Math"/>
-                    </w:rPr>
-                    <m:t>ν</m:t>
-                  </m:r>
-                </m:e>
-                <m:sub>
-                  <m:r>
-                    <w:rPr>
-                      <w:rFonts w:ascii="Cambria Math" w:hAnsi="Cambria Math"/>
-                    </w:rPr>
-                    <m:t>max</m:t>
-                  </m:r>
-                </m:sub>
-              </m:sSub>
-            </m:e>
-          </m:d>
-          <m:r>
-            <w:rPr>
-              <w:rFonts w:ascii="Cambria Math" w:hAnsi="Cambria Math"/>
-            </w:rPr>
-            <m:t>=</m:t>
-          </m:r>
-          <m:r>
-            <w:rPr>
-              <w:rFonts w:ascii="Cambria Math" w:hAnsi="Cambria Math"/>
-            </w:rPr>
-            <m:t>w</m:t>
-          </m:r>
-          <m:r>
-            <w:rPr>
-              <w:rFonts w:ascii="Cambria Math" w:hAnsi="Cambria Math"/>
-            </w:rPr>
-            <m:t>f'</m:t>
-          </m:r>
-          <m:d>
-            <m:dPr>
-              <m:ctrlPr>
-                <w:rPr>
-                  <w:rFonts w:ascii="Cambria Math" w:hAnsi="Cambria Math"/>
-                  <w:i/>
-                </w:rPr>
-              </m:ctrlPr>
-            </m:dPr>
-            <m:e>
-              <m:sSub>
-                <m:sSubPr>
-                  <m:ctrlPr>
-                    <w:rPr>
-                      <w:rFonts w:ascii="Cambria Math" w:hAnsi="Cambria Math"/>
-                      <w:i/>
-                    </w:rPr>
-                  </m:ctrlPr>
-                </m:sSubPr>
-                <m:e>
-                  <m:r>
-                    <w:rPr>
-                      <w:rFonts w:ascii="Cambria Math" w:hAnsi="Cambria Math"/>
-                    </w:rPr>
-                    <m:t>ν</m:t>
-                  </m:r>
-                </m:e>
-                <m:sub>
-                  <m:r>
-                    <w:rPr>
-                      <w:rFonts w:ascii="Cambria Math" w:hAnsi="Cambria Math"/>
-                    </w:rPr>
-                    <m:t>max</m:t>
-                  </m:r>
-                </m:sub>
-              </m:sSub>
-            </m:e>
-          </m:d>
-          <m:f>
-            <m:fPr>
-              <m:ctrlPr>
-                <w:rPr>
-                  <w:rFonts w:ascii="Cambria Math" w:hAnsi="Cambria Math"/>
-                  <w:i/>
-                </w:rPr>
-              </m:ctrlPr>
-            </m:fPr>
-            <m:num>
-              <m:func>
-                <m:funcPr>
-                  <m:ctrlPr>
-                    <w:rPr>
-                      <w:rFonts w:ascii="Cambria Math" w:hAnsi="Cambria Math"/>
-                      <w:i/>
-                    </w:rPr>
-                  </m:ctrlPr>
-                </m:funcPr>
-                <m:fName>
-                  <m:r>
-                    <m:rPr>
-                      <m:sty m:val="p"/>
-                    </m:rPr>
-                    <w:rPr>
-                      <w:rFonts w:ascii="Cambria Math" w:hAnsi="Cambria Math"/>
-                    </w:rPr>
-                    <m:t>exp</m:t>
-                  </m:r>
-                </m:fName>
-                <m:e>
-                  <m:f>
-                    <m:fPr>
-                      <m:ctrlPr>
-                        <w:rPr>
-                          <w:rFonts w:ascii="Cambria Math" w:hAnsi="Cambria Math"/>
-                          <w:i/>
-                        </w:rPr>
-                      </m:ctrlPr>
-                    </m:fPr>
-                    <m:num>
-                      <m:sSub>
-                        <m:sSubPr>
-                          <m:ctrlPr>
-                            <w:rPr>
-                              <w:rFonts w:ascii="Cambria Math" w:hAnsi="Cambria Math"/>
-                              <w:i/>
-                            </w:rPr>
-                          </m:ctrlPr>
-                        </m:sSubPr>
-                        <m:e>
-                          <m:r>
-                            <w:rPr>
-                              <w:rFonts w:ascii="Cambria Math" w:hAnsi="Cambria Math"/>
-                            </w:rPr>
-                            <m:t>ν</m:t>
-                          </m:r>
-                        </m:e>
-                        <m:sub>
-                          <m:r>
-                            <w:rPr>
-                              <w:rFonts w:ascii="Cambria Math" w:hAnsi="Cambria Math"/>
-                            </w:rPr>
-                            <m:t>max</m:t>
-                          </m:r>
-                        </m:sub>
-                      </m:sSub>
-                    </m:num>
-                    <m:den>
-                      <m:r>
-                        <w:rPr>
-                          <w:rFonts w:ascii="Cambria Math" w:hAnsi="Cambria Math"/>
-                        </w:rPr>
-                        <m:t>w</m:t>
-                      </m:r>
-                    </m:den>
-                  </m:f>
-                </m:e>
-              </m:func>
-              <m:r>
-                <w:rPr>
-                  <w:rFonts w:ascii="Cambria Math" w:hAnsi="Cambria Math"/>
-                </w:rPr>
-                <m:t>+</m:t>
-              </m:r>
-              <m:func>
-                <m:funcPr>
-                  <m:ctrlPr>
-                    <w:rPr>
-                      <w:rFonts w:ascii="Cambria Math" w:hAnsi="Cambria Math"/>
-                      <w:i/>
-                    </w:rPr>
-                  </m:ctrlPr>
-                </m:funcPr>
-                <m:fName>
-                  <m:r>
-                    <m:rPr>
-                      <m:sty m:val="p"/>
-                    </m:rPr>
-                    <w:rPr>
-                      <w:rFonts w:ascii="Cambria Math" w:hAnsi="Cambria Math"/>
-                    </w:rPr>
-                    <m:t>exp</m:t>
-                  </m:r>
-                </m:fName>
-                <m:e>
-                  <m:f>
-                    <m:fPr>
-                      <m:ctrlPr>
-                        <w:rPr>
-                          <w:rFonts w:ascii="Cambria Math" w:hAnsi="Cambria Math"/>
-                          <w:i/>
-                        </w:rPr>
-                      </m:ctrlPr>
-                    </m:fPr>
-                    <m:num>
-                      <m:r>
-                        <w:rPr>
-                          <w:rFonts w:ascii="Cambria Math" w:hAnsi="Cambria Math"/>
-                        </w:rPr>
-                        <m:t>-</m:t>
-                      </m:r>
-                      <m:sSub>
-                        <m:sSubPr>
-                          <m:ctrlPr>
-                            <w:rPr>
-                              <w:rFonts w:ascii="Cambria Math" w:hAnsi="Cambria Math"/>
-                              <w:i/>
-                            </w:rPr>
-                          </m:ctrlPr>
-                        </m:sSubPr>
-                        <m:e>
-                          <m:r>
-                            <w:rPr>
-                              <w:rFonts w:ascii="Cambria Math" w:hAnsi="Cambria Math"/>
-                            </w:rPr>
-                            <m:t>ν</m:t>
-                          </m:r>
-                        </m:e>
-                        <m:sub>
-                          <m:r>
-                            <w:rPr>
-                              <w:rFonts w:ascii="Cambria Math" w:hAnsi="Cambria Math"/>
-                            </w:rPr>
-                            <m:t>max</m:t>
-                          </m:r>
-                        </m:sub>
-                      </m:sSub>
-                    </m:num>
-                    <m:den>
-                      <m:r>
-                        <w:rPr>
-                          <w:rFonts w:ascii="Cambria Math" w:hAnsi="Cambria Math"/>
-                        </w:rPr>
-                        <m:t>w</m:t>
-                      </m:r>
-                    </m:den>
-                  </m:f>
-                </m:e>
-              </m:func>
-            </m:num>
-            <m:den>
-              <m:func>
-                <m:funcPr>
-                  <m:ctrlPr>
-                    <w:rPr>
-                      <w:rFonts w:ascii="Cambria Math" w:hAnsi="Cambria Math"/>
-                      <w:i/>
-                    </w:rPr>
-                  </m:ctrlPr>
-                </m:funcPr>
-                <m:fName>
-                  <m:r>
-                    <m:rPr>
-                      <m:sty m:val="p"/>
-                    </m:rPr>
-                    <w:rPr>
-                      <w:rFonts w:ascii="Cambria Math" w:hAnsi="Cambria Math"/>
-                    </w:rPr>
-                    <m:t>exp</m:t>
-                  </m:r>
-                </m:fName>
-                <m:e>
-                  <m:f>
-                    <m:fPr>
-                      <m:ctrlPr>
-                        <w:rPr>
-                          <w:rFonts w:ascii="Cambria Math" w:hAnsi="Cambria Math"/>
-                          <w:i/>
-                        </w:rPr>
-                      </m:ctrlPr>
-                    </m:fPr>
-                    <m:num>
-                      <m:sSub>
-                        <m:sSubPr>
-                          <m:ctrlPr>
-                            <w:rPr>
-                              <w:rFonts w:ascii="Cambria Math" w:hAnsi="Cambria Math"/>
-                              <w:i/>
-                            </w:rPr>
-                          </m:ctrlPr>
-                        </m:sSubPr>
-                        <m:e>
-                          <m:r>
-                            <w:rPr>
-                              <w:rFonts w:ascii="Cambria Math" w:hAnsi="Cambria Math"/>
-                            </w:rPr>
-                            <m:t>ν</m:t>
-                          </m:r>
-                        </m:e>
-                        <m:sub>
-                          <m:r>
-                            <w:rPr>
-                              <w:rFonts w:ascii="Cambria Math" w:hAnsi="Cambria Math"/>
-                            </w:rPr>
-                            <m:t>max</m:t>
-                          </m:r>
-                        </m:sub>
-                      </m:sSub>
-                    </m:num>
-                    <m:den>
-                      <m:r>
-                        <w:rPr>
-                          <w:rFonts w:ascii="Cambria Math" w:hAnsi="Cambria Math"/>
-                        </w:rPr>
-                        <m:t>w</m:t>
-                      </m:r>
-                    </m:den>
-                  </m:f>
-                </m:e>
-              </m:func>
-              <m:r>
-                <w:rPr>
-                  <w:rFonts w:ascii="Cambria Math" w:hAnsi="Cambria Math"/>
-                </w:rPr>
-                <m:t>-</m:t>
-              </m:r>
-              <m:func>
-                <m:funcPr>
-                  <m:ctrlPr>
-                    <w:rPr>
-                      <w:rFonts w:ascii="Cambria Math" w:hAnsi="Cambria Math"/>
-                      <w:i/>
-                    </w:rPr>
-                  </m:ctrlPr>
-                </m:funcPr>
-                <m:fName>
-                  <m:r>
-                    <m:rPr>
-                      <m:sty m:val="p"/>
-                    </m:rPr>
-                    <w:rPr>
-                      <w:rFonts w:ascii="Cambria Math" w:hAnsi="Cambria Math"/>
-                    </w:rPr>
-                    <m:t>exp</m:t>
-                  </m:r>
-                </m:fName>
-                <m:e>
-                  <m:f>
-                    <m:fPr>
-                      <m:ctrlPr>
-                        <w:rPr>
-                          <w:rFonts w:ascii="Cambria Math" w:hAnsi="Cambria Math"/>
-                          <w:i/>
-                        </w:rPr>
-                      </m:ctrlPr>
-                    </m:fPr>
-                    <m:num>
-                      <m:r>
-                        <w:rPr>
-                          <w:rFonts w:ascii="Cambria Math" w:hAnsi="Cambria Math"/>
-                        </w:rPr>
-                        <m:t>-</m:t>
-                      </m:r>
-                      <m:sSub>
-                        <m:sSubPr>
-                          <m:ctrlPr>
-                            <w:rPr>
-                              <w:rFonts w:ascii="Cambria Math" w:hAnsi="Cambria Math"/>
-                              <w:i/>
-                            </w:rPr>
-                          </m:ctrlPr>
-                        </m:sSubPr>
-                        <m:e>
-                          <m:r>
-                            <w:rPr>
-                              <w:rFonts w:ascii="Cambria Math" w:hAnsi="Cambria Math"/>
-                            </w:rPr>
-                            <m:t>ν</m:t>
-                          </m:r>
-                        </m:e>
-                        <m:sub>
-                          <m:r>
-                            <w:rPr>
-                              <w:rFonts w:ascii="Cambria Math" w:hAnsi="Cambria Math"/>
-                            </w:rPr>
-                            <m:t>max</m:t>
-                          </m:r>
-                        </m:sub>
-                      </m:sSub>
-                    </m:num>
-                    <m:den>
-                      <m:r>
-                        <w:rPr>
-                          <w:rFonts w:ascii="Cambria Math" w:hAnsi="Cambria Math"/>
-                        </w:rPr>
-                        <m:t>w</m:t>
-                      </m:r>
-                    </m:den>
-                  </m:f>
-                </m:e>
-              </m:func>
-            </m:den>
-          </m:f>
-          <m:r>
-            <w:rPr>
-              <w:rFonts w:ascii="Cambria Math" w:hAnsi="Cambria Math"/>
-            </w:rPr>
-            <m:t>+B</m:t>
-          </m:r>
-        </m:oMath>
-      </m:oMathPara>
-    </w:p>
-    <w:p/>
-    <w:p/>
-    <w:p>
-      <w:pPr>
-        <w:rPr>
-          <w:rFonts w:eastAsiaTheme="minorEastAsia"/>
-        </w:rPr>
-      </w:pPr>
-      <m:oMathPara>
-        <m:oMath>
-          <m:r>
-            <w:rPr>
-              <w:rFonts w:ascii="Cambria Math" w:hAnsi="Cambria Math"/>
-            </w:rPr>
-            <m:t>f</m:t>
-          </m:r>
-          <m:d>
-            <m:dPr>
-              <m:ctrlPr>
-                <w:rPr>
-                  <w:rFonts w:ascii="Cambria Math" w:hAnsi="Cambria Math"/>
-                  <w:i/>
-                </w:rPr>
-              </m:ctrlPr>
-            </m:dPr>
-            <m:e>
-              <m:sSub>
-                <m:sSubPr>
-                  <m:ctrlPr>
-                    <w:rPr>
-                      <w:rFonts w:ascii="Cambria Math" w:hAnsi="Cambria Math"/>
-                      <w:i/>
-                    </w:rPr>
-                  </m:ctrlPr>
-                </m:sSubPr>
-                <m:e>
-                  <m:r>
-                    <w:rPr>
-                      <w:rFonts w:ascii="Cambria Math" w:hAnsi="Cambria Math"/>
-                    </w:rPr>
-                    <m:t>ν</m:t>
-                  </m:r>
-                </m:e>
-                <m:sub>
-                  <m:r>
-                    <w:rPr>
-                      <w:rFonts w:ascii="Cambria Math" w:hAnsi="Cambria Math"/>
-                    </w:rPr>
-                    <m:t>max</m:t>
-                  </m:r>
-                </m:sub>
-              </m:sSub>
-            </m:e>
-          </m:d>
-          <m:r>
-            <w:rPr>
-              <w:rFonts w:ascii="Cambria Math" w:hAnsi="Cambria Math"/>
-            </w:rPr>
-            <m:t>-</m:t>
-          </m:r>
-          <m:r>
-            <w:rPr>
-              <w:rFonts w:ascii="Cambria Math" w:hAnsi="Cambria Math"/>
-            </w:rPr>
-            <m:t>f</m:t>
-          </m:r>
-          <m:d>
-            <m:dPr>
-              <m:ctrlPr>
-                <w:rPr>
-                  <w:rFonts w:ascii="Cambria Math" w:hAnsi="Cambria Math"/>
-                  <w:i/>
-                </w:rPr>
-              </m:ctrlPr>
-            </m:dPr>
-            <m:e>
-              <m:r>
-                <w:rPr>
-                  <w:rFonts w:ascii="Cambria Math" w:hAnsi="Cambria Math"/>
-                </w:rPr>
-                <m:t>0</m:t>
-              </m:r>
-            </m:e>
-          </m:d>
-          <m:r>
-            <w:rPr>
-              <w:rFonts w:ascii="Cambria Math" w:hAnsi="Cambria Math"/>
-            </w:rPr>
-            <m:t>=A</m:t>
-          </m:r>
-          <m:f>
-            <m:fPr>
-              <m:ctrlPr>
-                <w:rPr>
-                  <w:rFonts w:ascii="Cambria Math" w:hAnsi="Cambria Math"/>
-                  <w:i/>
-                </w:rPr>
-              </m:ctrlPr>
-            </m:fPr>
-            <m:num>
-              <m:func>
-                <m:funcPr>
-                  <m:ctrlPr>
-                    <w:rPr>
-                      <w:rFonts w:ascii="Cambria Math" w:hAnsi="Cambria Math"/>
-                      <w:i/>
-                    </w:rPr>
-                  </m:ctrlPr>
-                </m:funcPr>
-                <m:fName>
-                  <m:r>
-                    <m:rPr>
-                      <m:sty m:val="p"/>
-                    </m:rPr>
-                    <w:rPr>
-                      <w:rFonts w:ascii="Cambria Math" w:hAnsi="Cambria Math"/>
-                    </w:rPr>
-                    <m:t>exp</m:t>
-                  </m:r>
-                </m:fName>
-                <m:e>
-                  <m:f>
-                    <m:fPr>
-                      <m:ctrlPr>
-                        <w:rPr>
-                          <w:rFonts w:ascii="Cambria Math" w:hAnsi="Cambria Math"/>
-                          <w:i/>
-                        </w:rPr>
-                      </m:ctrlPr>
-                    </m:fPr>
-                    <m:num>
-                      <m:sSub>
-                        <m:sSubPr>
-                          <m:ctrlPr>
-                            <w:rPr>
-                              <w:rFonts w:ascii="Cambria Math" w:hAnsi="Cambria Math"/>
-                              <w:i/>
-                            </w:rPr>
-                          </m:ctrlPr>
-                        </m:sSubPr>
-                        <m:e>
-                          <m:r>
-                            <w:rPr>
-                              <w:rFonts w:ascii="Cambria Math" w:hAnsi="Cambria Math"/>
-                            </w:rPr>
-                            <m:t>ν</m:t>
-                          </m:r>
-                        </m:e>
-                        <m:sub>
-                          <m:r>
-                            <w:rPr>
-                              <w:rFonts w:ascii="Cambria Math" w:hAnsi="Cambria Math"/>
-                            </w:rPr>
-                            <m:t>max</m:t>
-                          </m:r>
-                        </m:sub>
-                      </m:sSub>
-                    </m:num>
-                    <m:den>
-                      <m:r>
-                        <w:rPr>
-                          <w:rFonts w:ascii="Cambria Math" w:hAnsi="Cambria Math"/>
-                        </w:rPr>
-                        <m:t>w</m:t>
-                      </m:r>
-                    </m:den>
-                  </m:f>
-                </m:e>
-              </m:func>
-              <m:r>
-                <w:rPr>
-                  <w:rFonts w:ascii="Cambria Math" w:hAnsi="Cambria Math"/>
-                </w:rPr>
-                <m:t>+</m:t>
-              </m:r>
-              <m:func>
-                <m:funcPr>
-                  <m:ctrlPr>
-                    <w:rPr>
-                      <w:rFonts w:ascii="Cambria Math" w:hAnsi="Cambria Math"/>
-                      <w:i/>
-                    </w:rPr>
-                  </m:ctrlPr>
-                </m:funcPr>
-                <m:fName>
-                  <m:r>
-                    <m:rPr>
-                      <m:sty m:val="p"/>
-                    </m:rPr>
-                    <w:rPr>
-                      <w:rFonts w:ascii="Cambria Math" w:hAnsi="Cambria Math"/>
-                    </w:rPr>
-                    <m:t>exp</m:t>
-                  </m:r>
-                </m:fName>
-                <m:e>
-                  <m:f>
-                    <m:fPr>
-                      <m:ctrlPr>
-                        <w:rPr>
-                          <w:rFonts w:ascii="Cambria Math" w:hAnsi="Cambria Math"/>
-                          <w:i/>
-                        </w:rPr>
-                      </m:ctrlPr>
-                    </m:fPr>
-                    <m:num>
-                      <m:r>
-                        <w:rPr>
-                          <w:rFonts w:ascii="Cambria Math" w:hAnsi="Cambria Math"/>
-                        </w:rPr>
-                        <m:t>-</m:t>
-                      </m:r>
-                      <m:sSub>
-                        <m:sSubPr>
-                          <m:ctrlPr>
-                            <w:rPr>
-                              <w:rFonts w:ascii="Cambria Math" w:hAnsi="Cambria Math"/>
-                              <w:i/>
-                            </w:rPr>
-                          </m:ctrlPr>
-                        </m:sSubPr>
-                        <m:e>
-                          <m:r>
-                            <w:rPr>
-                              <w:rFonts w:ascii="Cambria Math" w:hAnsi="Cambria Math"/>
-                            </w:rPr>
-                            <m:t>ν</m:t>
-                          </m:r>
-                        </m:e>
-                        <m:sub>
-                          <m:r>
-                            <w:rPr>
-                              <w:rFonts w:ascii="Cambria Math" w:hAnsi="Cambria Math"/>
-                            </w:rPr>
-                            <m:t>max</m:t>
-                          </m:r>
-                        </m:sub>
-                      </m:sSub>
-                    </m:num>
-                    <m:den>
-                      <m:r>
-                        <w:rPr>
-                          <w:rFonts w:ascii="Cambria Math" w:hAnsi="Cambria Math"/>
-                        </w:rPr>
-                        <m:t>w</m:t>
-                      </m:r>
-                    </m:den>
-                  </m:f>
-                </m:e>
-              </m:func>
-              <m:r>
-                <w:rPr>
-                  <w:rFonts w:ascii="Cambria Math" w:hAnsi="Cambria Math"/>
-                </w:rPr>
-                <m:t>-</m:t>
-              </m:r>
-              <m:r>
-                <w:rPr>
-                  <w:rFonts w:ascii="Cambria Math" w:hAnsi="Cambria Math"/>
-                </w:rPr>
-                <m:t>2</m:t>
-              </m:r>
-            </m:num>
-            <m:den>
-              <m:r>
-                <w:rPr>
-                  <w:rFonts w:ascii="Cambria Math" w:hAnsi="Cambria Math"/>
-                </w:rPr>
-                <m:t>2w</m:t>
-              </m:r>
-              <m:func>
-                <m:funcPr>
-                  <m:ctrlPr>
-                    <w:rPr>
-                      <w:rFonts w:ascii="Cambria Math" w:hAnsi="Cambria Math"/>
-                      <w:i/>
-                    </w:rPr>
-                  </m:ctrlPr>
-                </m:funcPr>
-                <m:fName>
-                  <m:r>
-                    <m:rPr>
-                      <m:sty m:val="p"/>
-                    </m:rPr>
-                    <w:rPr>
-                      <w:rFonts w:ascii="Cambria Math" w:hAnsi="Cambria Math"/>
-                    </w:rPr>
-                    <m:t>exp</m:t>
-                  </m:r>
-                </m:fName>
-                <m:e>
-                  <m:f>
-                    <m:fPr>
-                      <m:ctrlPr>
-                        <w:rPr>
-                          <w:rFonts w:ascii="Cambria Math" w:hAnsi="Cambria Math"/>
-                          <w:i/>
-                        </w:rPr>
-                      </m:ctrlPr>
-                    </m:fPr>
-                    <m:num>
-                      <m:sSub>
-                        <m:sSubPr>
-                          <m:ctrlPr>
-                            <w:rPr>
-                              <w:rFonts w:ascii="Cambria Math" w:hAnsi="Cambria Math"/>
-                              <w:i/>
-                            </w:rPr>
-                          </m:ctrlPr>
-                        </m:sSubPr>
-                        <m:e>
-                          <m:r>
-                            <w:rPr>
-                              <w:rFonts w:ascii="Cambria Math" w:hAnsi="Cambria Math"/>
-                            </w:rPr>
-                            <m:t>ν</m:t>
-                          </m:r>
-                        </m:e>
-                        <m:sub>
-                          <m:r>
-                            <w:rPr>
-                              <w:rFonts w:ascii="Cambria Math" w:hAnsi="Cambria Math"/>
-                            </w:rPr>
-                            <m:t>max</m:t>
-                          </m:r>
-                        </m:sub>
-                      </m:sSub>
-                    </m:num>
-                    <m:den>
-                      <m:r>
-                        <w:rPr>
-                          <w:rFonts w:ascii="Cambria Math" w:hAnsi="Cambria Math"/>
-                        </w:rPr>
-                        <m:t>w</m:t>
-                      </m:r>
-                    </m:den>
-                  </m:f>
-                </m:e>
-              </m:func>
             </m:den>
           </m:f>
         </m:oMath>
@@ -7643,6 +6206,12 @@
               </m:ctrlPr>
             </m:fPr>
             <m:num>
+              <m:r>
+                <w:rPr>
+                  <w:rFonts w:ascii="Cambria Math" w:hAnsi="Cambria Math"/>
+                </w:rPr>
+                <m:t>1-</m:t>
+              </m:r>
               <m:func>
                 <m:funcPr>
                   <m:ctrlPr>
@@ -7674,6 +6243,12 @@
                       </m:ctrlPr>
                     </m:fPr>
                     <m:num>
+                      <m:r>
+                        <w:rPr>
+                          <w:rFonts w:ascii="Cambria Math" w:hAnsi="Cambria Math"/>
+                        </w:rPr>
+                        <m:t>-2</m:t>
+                      </m:r>
                       <m:sSub>
                         <m:sSubPr>
                           <m:ctrlPr>
@@ -7712,87 +6287,6 @@
                   </m:f>
                 </m:e>
               </m:func>
-              <m:r>
-                <w:rPr>
-                  <w:rFonts w:ascii="Cambria Math" w:hAnsi="Cambria Math"/>
-                </w:rPr>
-                <m:t>-</m:t>
-              </m:r>
-              <m:func>
-                <m:funcPr>
-                  <m:ctrlPr>
-                    <w:rPr>
-                      <w:rFonts w:ascii="Cambria Math" w:hAnsi="Cambria Math"/>
-                      <w:i/>
-                    </w:rPr>
-                  </m:ctrlPr>
-                </m:funcPr>
-                <m:fName>
-                  <m:r>
-                    <m:rPr>
-                      <m:sty m:val="p"/>
-                    </m:rPr>
-                    <w:rPr>
-                      <w:rFonts w:ascii="Cambria Math" w:hAnsi="Cambria Math"/>
-                    </w:rPr>
-                    <m:t>exp</m:t>
-                  </m:r>
-                </m:fName>
-                <m:e>
-                  <m:f>
-                    <m:fPr>
-                      <m:ctrlPr>
-                        <w:rPr>
-                          <w:rFonts w:ascii="Cambria Math" w:hAnsi="Cambria Math"/>
-                          <w:i/>
-                        </w:rPr>
-                      </m:ctrlPr>
-                    </m:fPr>
-                    <m:num>
-                      <m:r>
-                        <w:rPr>
-                          <w:rFonts w:ascii="Cambria Math" w:hAnsi="Cambria Math"/>
-                        </w:rPr>
-                        <m:t>-</m:t>
-                      </m:r>
-                      <m:sSub>
-                        <m:sSubPr>
-                          <m:ctrlPr>
-                            <w:rPr>
-                              <w:rFonts w:ascii="Cambria Math" w:hAnsi="Cambria Math"/>
-                              <w:i/>
-                            </w:rPr>
-                          </m:ctrlPr>
-                        </m:sSubPr>
-                        <m:e>
-                          <m:r>
-                            <w:rPr>
-                              <w:rFonts w:ascii="Cambria Math" w:hAnsi="Cambria Math"/>
-                            </w:rPr>
-                            <m:t>ν</m:t>
-                          </m:r>
-                        </m:e>
-                        <m:sub>
-                          <m:r>
-                            <w:rPr>
-                              <w:rFonts w:ascii="Cambria Math" w:hAnsi="Cambria Math"/>
-                            </w:rPr>
-                            <m:t>max</m:t>
-                          </m:r>
-                        </m:sub>
-                      </m:sSub>
-                    </m:num>
-                    <m:den>
-                      <m:r>
-                        <w:rPr>
-                          <w:rFonts w:ascii="Cambria Math" w:hAnsi="Cambria Math"/>
-                        </w:rPr>
-                        <m:t>w</m:t>
-                      </m:r>
-                    </m:den>
-                  </m:f>
-                </m:e>
-              </m:func>
             </m:num>
             <m:den>
               <m:r>
@@ -7827,81 +6321,13 @@
                   </m:r>
                 </m:sup>
               </m:sSup>
-              <m:func>
-                <m:funcPr>
-                  <m:ctrlPr>
-                    <w:rPr>
-                      <w:rFonts w:ascii="Cambria Math" w:hAnsi="Cambria Math"/>
-                      <w:i/>
-                    </w:rPr>
-                  </m:ctrlPr>
-                </m:funcPr>
-                <m:fName>
-                  <m:r>
-                    <m:rPr>
-                      <m:sty m:val="p"/>
-                    </m:rPr>
-                    <w:rPr>
-                      <w:rFonts w:ascii="Cambria Math" w:hAnsi="Cambria Math"/>
-                    </w:rPr>
-                    <m:t>exp</m:t>
-                  </m:r>
-                </m:fName>
-                <m:e>
-                  <m:f>
-                    <m:fPr>
-                      <m:ctrlPr>
-                        <w:rPr>
-                          <w:rFonts w:ascii="Cambria Math" w:hAnsi="Cambria Math"/>
-                          <w:i/>
-                        </w:rPr>
-                      </m:ctrlPr>
-                    </m:fPr>
-                    <m:num>
-                      <m:sSub>
-                        <m:sSubPr>
-                          <m:ctrlPr>
-                            <w:rPr>
-                              <w:rFonts w:ascii="Cambria Math" w:hAnsi="Cambria Math"/>
-                              <w:i/>
-                            </w:rPr>
-                          </m:ctrlPr>
-                        </m:sSubPr>
-                        <m:e>
-                          <m:r>
-                            <w:rPr>
-                              <w:rFonts w:ascii="Cambria Math" w:hAnsi="Cambria Math"/>
-                            </w:rPr>
-                            <m:t>ν</m:t>
-                          </m:r>
-                        </m:e>
-                        <m:sub>
-                          <m:r>
-                            <w:rPr>
-                              <w:rFonts w:ascii="Cambria Math" w:hAnsi="Cambria Math"/>
-                            </w:rPr>
-                            <m:t>max</m:t>
-                          </m:r>
-                        </m:sub>
-                      </m:sSub>
-                    </m:num>
-                    <m:den>
-                      <m:r>
-                        <w:rPr>
-                          <w:rFonts w:ascii="Cambria Math" w:hAnsi="Cambria Math"/>
-                        </w:rPr>
-                        <m:t>w</m:t>
-                      </m:r>
-                    </m:den>
-                  </m:f>
-                </m:e>
-              </m:func>
             </m:den>
           </m:f>
         </m:oMath>
       </m:oMathPara>
     </w:p>
     <w:p/>
+    <w:p/>
     <w:p>
       <m:oMathPara>
         <m:oMath>
@@ -8055,6 +6481,8 @@
                   </m:r>
                 </m:sub>
               </m:sSub>
+              <w:bookmarkStart w:id="0" w:name="_GoBack"/>
+              <w:bookmarkEnd w:id="0"/>
             </m:den>
           </m:f>
           <m:r>
@@ -8063,52 +6491,12 @@
             </w:rPr>
             <m:t>=</m:t>
           </m:r>
-          <m:f>
-            <m:fPr>
-              <m:ctrlPr>
-                <w:rPr>
-                  <w:rFonts w:ascii="Cambria Math" w:eastAsiaTheme="minorEastAsia" w:hAnsi="Cambria Math"/>
-                  <w:i/>
-                </w:rPr>
-              </m:ctrlPr>
-            </m:fPr>
-            <m:num>
-              <m:r>
-                <w:rPr>
-                  <w:rFonts w:ascii="Cambria Math" w:eastAsiaTheme="minorEastAsia" w:hAnsi="Cambria Math"/>
-                </w:rPr>
-                <m:t>w</m:t>
-              </m:r>
-            </m:num>
-            <m:den>
-              <m:sSub>
-                <m:sSubPr>
-                  <m:ctrlPr>
-                    <w:rPr>
-                      <w:rFonts w:ascii="Cambria Math" w:hAnsi="Cambria Math"/>
-                      <w:i/>
-                    </w:rPr>
-                  </m:ctrlPr>
-                </m:sSubPr>
-                <m:e>
-                  <m:r>
-                    <w:rPr>
-                      <w:rFonts w:ascii="Cambria Math" w:hAnsi="Cambria Math"/>
-                    </w:rPr>
-                    <m:t>ν</m:t>
-                  </m:r>
-                </m:e>
-                <m:sub>
-                  <m:r>
-                    <w:rPr>
-                      <w:rFonts w:ascii="Cambria Math" w:hAnsi="Cambria Math"/>
-                    </w:rPr>
-                    <m:t>max</m:t>
-                  </m:r>
-                </m:sub>
-              </m:sSub>
-            </m:den>
-          </m:f>
+          <m:r>
+            <w:rPr>
+              <w:rFonts w:ascii="Cambria Math" w:eastAsiaTheme="minorEastAsia" w:hAnsi="Cambria Math"/>
+            </w:rPr>
+            <m:t>w</m:t>
+          </m:r>
           <m:f>
             <m:fPr>
               <m:ctrlPr>
@@ -8182,7 +6570,7 @@
                         <w:rPr>
                           <w:rFonts w:ascii="Cambria Math" w:hAnsi="Cambria Math"/>
                         </w:rPr>
-                        <m:t>w</m:t>
+                        <m:t>2w</m:t>
                       </m:r>
                     </m:den>
                   </m:f>
@@ -8192,7 +6580,7 @@
                 <w:rPr>
                   <w:rFonts w:ascii="Cambria Math" w:hAnsi="Cambria Math"/>
                 </w:rPr>
-                <m:t>+</m:t>
+                <m:t>-</m:t>
               </m:r>
               <m:func>
                 <m:funcPr>
@@ -8263,18 +6651,12 @@
                         <w:rPr>
                           <w:rFonts w:ascii="Cambria Math" w:hAnsi="Cambria Math"/>
                         </w:rPr>
-                        <m:t>w</m:t>
+                        <m:t>2w</m:t>
                       </m:r>
                     </m:den>
                   </m:f>
                 </m:e>
               </m:func>
-              <m:r>
-                <w:rPr>
-                  <w:rFonts w:ascii="Cambria Math" w:hAnsi="Cambria Math"/>
-                </w:rPr>
-                <m:t>-2</m:t>
-              </m:r>
             </m:num>
             <m:den>
               <m:func>
@@ -8340,7 +6722,7 @@
                         <w:rPr>
                           <w:rFonts w:ascii="Cambria Math" w:hAnsi="Cambria Math"/>
                         </w:rPr>
-                        <m:t>w</m:t>
+                        <m:t>2w</m:t>
                       </m:r>
                     </m:den>
                   </m:f>
@@ -8350,7 +6732,7 @@
                 <w:rPr>
                   <w:rFonts w:ascii="Cambria Math" w:hAnsi="Cambria Math"/>
                 </w:rPr>
-                <m:t>-</m:t>
+                <m:t>+</m:t>
               </m:r>
               <m:func>
                 <m:funcPr>
@@ -8421,7 +6803,7 @@
                         <w:rPr>
                           <w:rFonts w:ascii="Cambria Math" w:hAnsi="Cambria Math"/>
                         </w:rPr>
-                        <m:t>w</m:t>
+                        <m:t>2w</m:t>
                       </m:r>
                     </m:den>
                   </m:f>
@@ -8545,209 +6927,6 @@
                       <w:rFonts w:ascii="Cambria Math" w:hAnsi="Cambria Math"/>
                     </w:rPr>
                     <m:t>2w</m:t>
-                  </m:r>
-                </m:den>
-              </m:f>
-            </m:e>
-          </m:func>
-        </m:oMath>
-      </m:oMathPara>
-    </w:p>
-    <w:p/>
-    <w:p/>
-    <w:p/>
-    <w:p>
-      <w:pPr>
-        <w:rPr>
-          <w:rFonts w:eastAsiaTheme="minorEastAsia"/>
-        </w:rPr>
-      </w:pPr>
-      <m:oMathPara>
-        <m:oMath>
-          <m:f>
-            <m:fPr>
-              <m:ctrlPr>
-                <w:rPr>
-                  <w:rFonts w:ascii="Cambria Math" w:hAnsi="Cambria Math"/>
-                  <w:i/>
-                </w:rPr>
-              </m:ctrlPr>
-            </m:fPr>
-            <m:num>
-              <m:r>
-                <w:rPr>
-                  <w:rFonts w:ascii="Cambria Math" w:hAnsi="Cambria Math"/>
-                </w:rPr>
-                <m:t>f</m:t>
-              </m:r>
-              <m:d>
-                <m:dPr>
-                  <m:ctrlPr>
-                    <w:rPr>
-                      <w:rFonts w:ascii="Cambria Math" w:hAnsi="Cambria Math"/>
-                      <w:i/>
-                    </w:rPr>
-                  </m:ctrlPr>
-                </m:dPr>
-                <m:e>
-                  <m:r>
-                    <w:rPr>
-                      <w:rFonts w:ascii="Cambria Math" w:hAnsi="Cambria Math"/>
-                    </w:rPr>
-                    <m:t>0</m:t>
-                  </m:r>
-                </m:e>
-              </m:d>
-              <m:r>
-                <w:rPr>
-                  <w:rFonts w:ascii="Cambria Math" w:hAnsi="Cambria Math"/>
-                </w:rPr>
-                <m:t>-B</m:t>
-              </m:r>
-            </m:num>
-            <m:den>
-              <m:r>
-                <w:rPr>
-                  <w:rFonts w:ascii="Cambria Math" w:hAnsi="Cambria Math"/>
-                </w:rPr>
-                <m:t>w</m:t>
-              </m:r>
-              <m:sSup>
-                <m:sSupPr>
-                  <m:ctrlPr>
-                    <w:rPr>
-                      <w:rFonts w:ascii="Cambria Math" w:hAnsi="Cambria Math"/>
-                      <w:i/>
-                    </w:rPr>
-                  </m:ctrlPr>
-                </m:sSupPr>
-                <m:e>
-                  <m:r>
-                    <w:rPr>
-                      <w:rFonts w:ascii="Cambria Math" w:hAnsi="Cambria Math"/>
-                    </w:rPr>
-                    <m:t>f</m:t>
-                  </m:r>
-                </m:e>
-                <m:sup>
-                  <m:r>
-                    <w:rPr>
-                      <w:rFonts w:ascii="Cambria Math" w:hAnsi="Cambria Math"/>
-                    </w:rPr>
-                    <m:t>'</m:t>
-                  </m:r>
-                </m:sup>
-              </m:sSup>
-              <m:d>
-                <m:dPr>
-                  <m:ctrlPr>
-                    <w:rPr>
-                      <w:rFonts w:ascii="Cambria Math" w:hAnsi="Cambria Math"/>
-                      <w:i/>
-                    </w:rPr>
-                  </m:ctrlPr>
-                </m:dPr>
-                <m:e>
-                  <m:sSub>
-                    <m:sSubPr>
-                      <m:ctrlPr>
-                        <w:rPr>
-                          <w:rFonts w:ascii="Cambria Math" w:hAnsi="Cambria Math"/>
-                          <w:i/>
-                        </w:rPr>
-                      </m:ctrlPr>
-                    </m:sSubPr>
-                    <m:e>
-                      <m:r>
-                        <w:rPr>
-                          <w:rFonts w:ascii="Cambria Math" w:hAnsi="Cambria Math"/>
-                        </w:rPr>
-                        <m:t>ν</m:t>
-                      </m:r>
-                    </m:e>
-                    <m:sub>
-                      <m:r>
-                        <w:rPr>
-                          <w:rFonts w:ascii="Cambria Math" w:hAnsi="Cambria Math"/>
-                        </w:rPr>
-                        <m:t>max</m:t>
-                      </m:r>
-                    </m:sub>
-                  </m:sSub>
-                </m:e>
-              </m:d>
-            </m:den>
-          </m:f>
-          <m:r>
-            <w:rPr>
-              <w:rFonts w:ascii="Cambria Math" w:hAnsi="Cambria Math"/>
-            </w:rPr>
-            <m:t>=</m:t>
-          </m:r>
-          <m:func>
-            <m:funcPr>
-              <m:ctrlPr>
-                <w:rPr>
-                  <w:rFonts w:ascii="Cambria Math" w:hAnsi="Cambria Math"/>
-                  <w:i/>
-                </w:rPr>
-              </m:ctrlPr>
-            </m:funcPr>
-            <m:fName>
-              <m:r>
-                <m:rPr>
-                  <m:sty m:val="p"/>
-                </m:rPr>
-                <w:rPr>
-                  <w:rFonts w:ascii="Cambria Math" w:hAnsi="Cambria Math"/>
-                </w:rPr>
-                <m:t>csch</m:t>
-              </m:r>
-            </m:fName>
-            <m:e>
-              <m:f>
-                <m:fPr>
-                  <m:ctrlPr>
-                    <w:rPr>
-                      <w:rFonts w:ascii="Cambria Math" w:hAnsi="Cambria Math"/>
-                      <w:i/>
-                    </w:rPr>
-                  </m:ctrlPr>
-                </m:fPr>
-                <m:num>
-                  <m:sSub>
-                    <m:sSubPr>
-                      <m:ctrlPr>
-                        <w:rPr>
-                          <w:rFonts w:ascii="Cambria Math" w:hAnsi="Cambria Math"/>
-                          <w:i/>
-                        </w:rPr>
-                      </m:ctrlPr>
-                    </m:sSubPr>
-                    <m:e>
-                      <m:r>
-                        <w:rPr>
-                          <w:rFonts w:ascii="Cambria Math" w:hAnsi="Cambria Math"/>
-                        </w:rPr>
-                        <m:t>ν</m:t>
-                      </m:r>
-                    </m:e>
-                    <m:sub>
-                      <m:r>
-                        <w:rPr>
-                          <w:rFonts w:ascii="Cambria Math" w:hAnsi="Cambria Math"/>
-                        </w:rPr>
-                        <m:t>max</m:t>
-                      </m:r>
-                    </m:sub>
-                  </m:sSub>
-                </m:num>
-                <m:den>
-                  <m:r>
-                    <w:rPr>
-                      <w:rFonts w:ascii="Cambria Math" w:hAnsi="Cambria Math"/>
-                    </w:rPr>
-                    <m:t>w</m:t>
                   </m:r>
                 </m:den>
               </m:f>
@@ -8778,7 +6957,39 @@
                 <w:rPr>
                   <w:rFonts w:ascii="Cambria Math" w:hAnsi="Cambria Math"/>
                 </w:rPr>
-                <m:t>f</m:t>
+                <m:t>2</m:t>
+              </m:r>
+              <m:sSup>
+                <m:sSupPr>
+                  <m:ctrlPr>
+                    <w:rPr>
+                      <w:rFonts w:ascii="Cambria Math" w:hAnsi="Cambria Math"/>
+                      <w:i/>
+                    </w:rPr>
+                  </m:ctrlPr>
+                </m:sSupPr>
+                <m:e>
+                  <m:r>
+                    <w:rPr>
+                      <w:rFonts w:ascii="Cambria Math" w:hAnsi="Cambria Math"/>
+                    </w:rPr>
+                    <m:t>w</m:t>
+                  </m:r>
+                </m:e>
+                <m:sup>
+                  <m:r>
+                    <w:rPr>
+                      <w:rFonts w:ascii="Cambria Math" w:hAnsi="Cambria Math"/>
+                    </w:rPr>
+                    <m:t>2</m:t>
+                  </m:r>
+                </m:sup>
+              </m:sSup>
+              <m:r>
+                <w:rPr>
+                  <w:rFonts w:ascii="Cambria Math" w:hAnsi="Cambria Math"/>
+                </w:rPr>
+                <m:t>f'</m:t>
               </m:r>
               <m:d>
                 <m:dPr>
@@ -8818,505 +7029,167 @@
                   </m:sSub>
                 </m:e>
               </m:d>
-              <m:r>
-                <w:rPr>
-                  <w:rFonts w:ascii="Cambria Math" w:hAnsi="Cambria Math"/>
-                </w:rPr>
-                <m:t>-B</m:t>
-              </m:r>
             </m:num>
             <m:den>
               <m:r>
                 <w:rPr>
                   <w:rFonts w:ascii="Cambria Math" w:hAnsi="Cambria Math"/>
                 </w:rPr>
-                <m:t>w</m:t>
-              </m:r>
-              <m:sSup>
-                <m:sSupPr>
-                  <m:ctrlPr>
-                    <w:rPr>
-                      <w:rFonts w:ascii="Cambria Math" w:hAnsi="Cambria Math"/>
-                      <w:i/>
-                    </w:rPr>
-                  </m:ctrlPr>
-                </m:sSupPr>
+                <m:t>1-</m:t>
+              </m:r>
+              <m:func>
+                <m:funcPr>
+                  <m:ctrlPr>
+                    <w:rPr>
+                      <w:rFonts w:ascii="Cambria Math" w:hAnsi="Cambria Math"/>
+                      <w:i/>
+                    </w:rPr>
+                  </m:ctrlPr>
+                </m:funcPr>
+                <m:fName>
+                  <m:r>
+                    <m:rPr>
+                      <m:sty m:val="p"/>
+                    </m:rPr>
+                    <w:rPr>
+                      <w:rFonts w:ascii="Cambria Math" w:hAnsi="Cambria Math"/>
+                    </w:rPr>
+                    <m:t>exp</m:t>
+                  </m:r>
+                </m:fName>
                 <m:e>
-                  <m:r>
-                    <w:rPr>
-                      <w:rFonts w:ascii="Cambria Math" w:hAnsi="Cambria Math"/>
-                    </w:rPr>
-                    <m:t>f</m:t>
-                  </m:r>
+                  <m:f>
+                    <m:fPr>
+                      <m:ctrlPr>
+                        <w:rPr>
+                          <w:rFonts w:ascii="Cambria Math" w:hAnsi="Cambria Math"/>
+                          <w:i/>
+                        </w:rPr>
+                      </m:ctrlPr>
+                    </m:fPr>
+                    <m:num>
+                      <m:r>
+                        <w:rPr>
+                          <w:rFonts w:ascii="Cambria Math" w:hAnsi="Cambria Math"/>
+                        </w:rPr>
+                        <m:t>-2</m:t>
+                      </m:r>
+                      <m:sSub>
+                        <m:sSubPr>
+                          <m:ctrlPr>
+                            <w:rPr>
+                              <w:rFonts w:ascii="Cambria Math" w:hAnsi="Cambria Math"/>
+                              <w:i/>
+                            </w:rPr>
+                          </m:ctrlPr>
+                        </m:sSubPr>
+                        <m:e>
+                          <m:r>
+                            <w:rPr>
+                              <w:rFonts w:ascii="Cambria Math" w:hAnsi="Cambria Math"/>
+                            </w:rPr>
+                            <m:t>ν</m:t>
+                          </m:r>
+                        </m:e>
+                        <m:sub>
+                          <m:r>
+                            <w:rPr>
+                              <w:rFonts w:ascii="Cambria Math" w:hAnsi="Cambria Math"/>
+                            </w:rPr>
+                            <m:t>max</m:t>
+                          </m:r>
+                        </m:sub>
+                      </m:sSub>
+                    </m:num>
+                    <m:den>
+                      <m:r>
+                        <w:rPr>
+                          <w:rFonts w:ascii="Cambria Math" w:hAnsi="Cambria Math"/>
+                        </w:rPr>
+                        <m:t>w</m:t>
+                      </m:r>
+                    </m:den>
+                  </m:f>
                 </m:e>
-                <m:sup>
-                  <m:r>
-                    <w:rPr>
-                      <w:rFonts w:ascii="Cambria Math" w:hAnsi="Cambria Math"/>
-                    </w:rPr>
-                    <m:t>'</m:t>
-                  </m:r>
-                </m:sup>
-              </m:sSup>
-              <m:d>
-                <m:dPr>
-                  <m:ctrlPr>
-                    <w:rPr>
-                      <w:rFonts w:ascii="Cambria Math" w:hAnsi="Cambria Math"/>
-                      <w:i/>
-                    </w:rPr>
-                  </m:ctrlPr>
-                </m:dPr>
-                <m:e>
-                  <m:sSub>
-                    <m:sSubPr>
-                      <m:ctrlPr>
-                        <w:rPr>
-                          <w:rFonts w:ascii="Cambria Math" w:hAnsi="Cambria Math"/>
-                          <w:i/>
-                        </w:rPr>
-                      </m:ctrlPr>
-                    </m:sSubPr>
-                    <m:e>
-                      <m:r>
-                        <w:rPr>
-                          <w:rFonts w:ascii="Cambria Math" w:hAnsi="Cambria Math"/>
-                        </w:rPr>
-                        <m:t>ν</m:t>
-                      </m:r>
-                    </m:e>
-                    <m:sub>
-                      <m:r>
-                        <w:rPr>
-                          <w:rFonts w:ascii="Cambria Math" w:hAnsi="Cambria Math"/>
-                        </w:rPr>
-                        <m:t>max</m:t>
-                      </m:r>
-                    </m:sub>
-                  </m:sSub>
-                </m:e>
-              </m:d>
+              </m:func>
             </m:den>
           </m:f>
           <m:r>
             <w:rPr>
               <w:rFonts w:ascii="Cambria Math" w:hAnsi="Cambria Math"/>
             </w:rPr>
-            <m:t>=</m:t>
+            <m:t>=A≈2</m:t>
           </m:r>
-          <m:func>
-            <m:funcPr>
-              <m:ctrlPr>
-                <w:rPr>
-                  <w:rFonts w:ascii="Cambria Math" w:hAnsi="Cambria Math"/>
-                  <w:i/>
-                </w:rPr>
-              </m:ctrlPr>
-            </m:funcPr>
-            <m:fName>
-              <m:r>
-                <m:rPr>
-                  <m:sty m:val="p"/>
-                </m:rPr>
-                <w:rPr>
-                  <w:rFonts w:ascii="Cambria Math" w:hAnsi="Cambria Math"/>
-                </w:rPr>
-                <m:t>coth</m:t>
-              </m:r>
-            </m:fName>
+          <m:sSup>
+            <m:sSupPr>
+              <m:ctrlPr>
+                <w:rPr>
+                  <w:rFonts w:ascii="Cambria Math" w:hAnsi="Cambria Math"/>
+                  <w:i/>
+                </w:rPr>
+              </m:ctrlPr>
+            </m:sSupPr>
             <m:e>
-              <m:f>
-                <m:fPr>
-                  <m:ctrlPr>
-                    <w:rPr>
-                      <w:rFonts w:ascii="Cambria Math" w:hAnsi="Cambria Math"/>
-                      <w:i/>
-                    </w:rPr>
-                  </m:ctrlPr>
-                </m:fPr>
-                <m:num>
-                  <m:sSub>
-                    <m:sSubPr>
-                      <m:ctrlPr>
-                        <w:rPr>
-                          <w:rFonts w:ascii="Cambria Math" w:hAnsi="Cambria Math"/>
-                          <w:i/>
-                        </w:rPr>
-                      </m:ctrlPr>
-                    </m:sSubPr>
-                    <m:e>
-                      <m:r>
-                        <w:rPr>
-                          <w:rFonts w:ascii="Cambria Math" w:hAnsi="Cambria Math"/>
-                        </w:rPr>
-                        <m:t>ν</m:t>
-                      </m:r>
-                    </m:e>
-                    <m:sub>
-                      <m:r>
-                        <w:rPr>
-                          <w:rFonts w:ascii="Cambria Math" w:hAnsi="Cambria Math"/>
-                        </w:rPr>
-                        <m:t>max</m:t>
-                      </m:r>
-                    </m:sub>
-                  </m:sSub>
-                </m:num>
-                <m:den>
-                  <m:r>
-                    <w:rPr>
-                      <w:rFonts w:ascii="Cambria Math" w:hAnsi="Cambria Math"/>
-                    </w:rPr>
-                    <m:t>w</m:t>
-                  </m:r>
-                </m:den>
-              </m:f>
+              <m:r>
+                <w:rPr>
+                  <w:rFonts w:ascii="Cambria Math" w:hAnsi="Cambria Math"/>
+                </w:rPr>
+                <m:t>w</m:t>
+              </m:r>
             </m:e>
-          </m:func>
-        </m:oMath>
-      </m:oMathPara>
-    </w:p>
-    <w:p/>
-    <w:p>
-      <w:pPr>
-        <w:rPr>
-          <w:rFonts w:eastAsiaTheme="minorEastAsia"/>
-        </w:rPr>
-      </w:pPr>
-      <m:oMathPara>
-        <m:oMath>
+            <m:sup>
+              <m:r>
+                <w:rPr>
+                  <w:rFonts w:ascii="Cambria Math" w:hAnsi="Cambria Math"/>
+                </w:rPr>
+                <m:t>2</m:t>
+              </m:r>
+            </m:sup>
+          </m:sSup>
           <m:r>
             <w:rPr>
               <w:rFonts w:ascii="Cambria Math" w:hAnsi="Cambria Math"/>
             </w:rPr>
-            <m:t>w</m:t>
+            <m:t>f'</m:t>
           </m:r>
-          <m:r>
-            <w:rPr>
-              <w:rFonts w:ascii="Cambria Math" w:hAnsi="Cambria Math"/>
-            </w:rPr>
-            <m:t>=</m:t>
-          </m:r>
-          <m:rad>
-            <m:radPr>
-              <m:degHide m:val="1"/>
-              <m:ctrlPr>
-                <w:rPr>
-                  <w:rFonts w:ascii="Cambria Math" w:hAnsi="Cambria Math"/>
-                  <w:i/>
-                </w:rPr>
-              </m:ctrlPr>
-            </m:radPr>
-            <m:deg/>
+          <m:d>
+            <m:dPr>
+              <m:ctrlPr>
+                <w:rPr>
+                  <w:rFonts w:ascii="Cambria Math" w:hAnsi="Cambria Math"/>
+                  <w:i/>
+                </w:rPr>
+              </m:ctrlPr>
+            </m:dPr>
             <m:e>
-              <m:sSup>
-                <m:sSupPr>
-                  <m:ctrlPr>
-                    <w:rPr>
-                      <w:rFonts w:ascii="Cambria Math" w:hAnsi="Cambria Math"/>
-                      <w:i/>
-                    </w:rPr>
-                  </m:ctrlPr>
-                </m:sSupPr>
+              <m:sSub>
+                <m:sSubPr>
+                  <m:ctrlPr>
+                    <w:rPr>
+                      <w:rFonts w:ascii="Cambria Math" w:hAnsi="Cambria Math"/>
+                      <w:i/>
+                    </w:rPr>
+                  </m:ctrlPr>
+                </m:sSubPr>
                 <m:e>
-                  <m:d>
-                    <m:dPr>
-                      <m:ctrlPr>
-                        <w:rPr>
-                          <w:rFonts w:ascii="Cambria Math" w:hAnsi="Cambria Math"/>
-                          <w:i/>
-                        </w:rPr>
-                      </m:ctrlPr>
-                    </m:dPr>
-                    <m:e>
-                      <m:f>
-                        <m:fPr>
-                          <m:ctrlPr>
-                            <w:rPr>
-                              <w:rFonts w:ascii="Cambria Math" w:hAnsi="Cambria Math"/>
-                              <w:i/>
-                            </w:rPr>
-                          </m:ctrlPr>
-                        </m:fPr>
-                        <m:num>
-                          <m:r>
-                            <w:rPr>
-                              <w:rFonts w:ascii="Cambria Math" w:hAnsi="Cambria Math"/>
-                            </w:rPr>
-                            <m:t>f</m:t>
-                          </m:r>
-                          <m:d>
-                            <m:dPr>
-                              <m:ctrlPr>
-                                <w:rPr>
-                                  <w:rFonts w:ascii="Cambria Math" w:hAnsi="Cambria Math"/>
-                                  <w:i/>
-                                </w:rPr>
-                              </m:ctrlPr>
-                            </m:dPr>
-                            <m:e>
-                              <m:sSub>
-                                <m:sSubPr>
-                                  <m:ctrlPr>
-                                    <w:rPr>
-                                      <w:rFonts w:ascii="Cambria Math" w:hAnsi="Cambria Math"/>
-                                      <w:i/>
-                                    </w:rPr>
-                                  </m:ctrlPr>
-                                </m:sSubPr>
-                                <m:e>
-                                  <m:r>
-                                    <w:rPr>
-                                      <w:rFonts w:ascii="Cambria Math" w:hAnsi="Cambria Math"/>
-                                    </w:rPr>
-                                    <m:t>ν</m:t>
-                                  </m:r>
-                                </m:e>
-                                <m:sub>
-                                  <m:r>
-                                    <w:rPr>
-                                      <w:rFonts w:ascii="Cambria Math" w:hAnsi="Cambria Math"/>
-                                    </w:rPr>
-                                    <m:t>max</m:t>
-                                  </m:r>
-                                </m:sub>
-                              </m:sSub>
-                            </m:e>
-                          </m:d>
-                          <m:r>
-                            <w:rPr>
-                              <w:rFonts w:ascii="Cambria Math" w:hAnsi="Cambria Math"/>
-                            </w:rPr>
-                            <m:t>-B</m:t>
-                          </m:r>
-                        </m:num>
-                        <m:den>
-                          <m:sSup>
-                            <m:sSupPr>
-                              <m:ctrlPr>
-                                <w:rPr>
-                                  <w:rFonts w:ascii="Cambria Math" w:hAnsi="Cambria Math"/>
-                                  <w:i/>
-                                </w:rPr>
-                              </m:ctrlPr>
-                            </m:sSupPr>
-                            <m:e>
-                              <m:r>
-                                <w:rPr>
-                                  <w:rFonts w:ascii="Cambria Math" w:hAnsi="Cambria Math"/>
-                                </w:rPr>
-                                <m:t>f</m:t>
-                              </m:r>
-                            </m:e>
-                            <m:sup>
-                              <m:r>
-                                <w:rPr>
-                                  <w:rFonts w:ascii="Cambria Math" w:hAnsi="Cambria Math"/>
-                                </w:rPr>
-                                <m:t>'</m:t>
-                              </m:r>
-                            </m:sup>
-                          </m:sSup>
-                          <m:d>
-                            <m:dPr>
-                              <m:ctrlPr>
-                                <w:rPr>
-                                  <w:rFonts w:ascii="Cambria Math" w:hAnsi="Cambria Math"/>
-                                  <w:i/>
-                                </w:rPr>
-                              </m:ctrlPr>
-                            </m:dPr>
-                            <m:e>
-                              <m:sSub>
-                                <m:sSubPr>
-                                  <m:ctrlPr>
-                                    <w:rPr>
-                                      <w:rFonts w:ascii="Cambria Math" w:hAnsi="Cambria Math"/>
-                                      <w:i/>
-                                    </w:rPr>
-                                  </m:ctrlPr>
-                                </m:sSubPr>
-                                <m:e>
-                                  <m:r>
-                                    <w:rPr>
-                                      <w:rFonts w:ascii="Cambria Math" w:hAnsi="Cambria Math"/>
-                                    </w:rPr>
-                                    <m:t>ν</m:t>
-                                  </m:r>
-                                </m:e>
-                                <m:sub>
-                                  <m:r>
-                                    <w:rPr>
-                                      <w:rFonts w:ascii="Cambria Math" w:hAnsi="Cambria Math"/>
-                                    </w:rPr>
-                                    <m:t>max</m:t>
-                                  </m:r>
-                                </m:sub>
-                              </m:sSub>
-                            </m:e>
-                          </m:d>
-                        </m:den>
-                      </m:f>
-                    </m:e>
-                  </m:d>
+                  <m:r>
+                    <w:rPr>
+                      <w:rFonts w:ascii="Cambria Math" w:hAnsi="Cambria Math"/>
+                    </w:rPr>
+                    <m:t>ν</m:t>
+                  </m:r>
                 </m:e>
-                <m:sup>
-                  <m:r>
-                    <w:rPr>
-                      <w:rFonts w:ascii="Cambria Math" w:hAnsi="Cambria Math"/>
-                    </w:rPr>
-                    <m:t>2</m:t>
-                  </m:r>
-                </m:sup>
-              </m:sSup>
-              <m:r>
-                <w:rPr>
-                  <w:rFonts w:ascii="Cambria Math" w:hAnsi="Cambria Math"/>
-                </w:rPr>
-                <m:t>-</m:t>
-              </m:r>
-              <m:sSup>
-                <m:sSupPr>
-                  <m:ctrlPr>
-                    <w:rPr>
-                      <w:rFonts w:ascii="Cambria Math" w:hAnsi="Cambria Math"/>
-                      <w:i/>
-                    </w:rPr>
-                  </m:ctrlPr>
-                </m:sSupPr>
-                <m:e>
-                  <m:d>
-                    <m:dPr>
-                      <m:ctrlPr>
-                        <w:rPr>
-                          <w:rFonts w:ascii="Cambria Math" w:hAnsi="Cambria Math"/>
-                          <w:i/>
-                        </w:rPr>
-                      </m:ctrlPr>
-                    </m:dPr>
-                    <m:e>
-                      <m:f>
-                        <m:fPr>
-                          <m:ctrlPr>
-                            <w:rPr>
-                              <w:rFonts w:ascii="Cambria Math" w:hAnsi="Cambria Math"/>
-                              <w:i/>
-                            </w:rPr>
-                          </m:ctrlPr>
-                        </m:fPr>
-                        <m:num>
-                          <m:r>
-                            <w:rPr>
-                              <w:rFonts w:ascii="Cambria Math" w:hAnsi="Cambria Math"/>
-                            </w:rPr>
-                            <m:t>f</m:t>
-                          </m:r>
-                          <m:d>
-                            <m:dPr>
-                              <m:ctrlPr>
-                                <w:rPr>
-                                  <w:rFonts w:ascii="Cambria Math" w:hAnsi="Cambria Math"/>
-                                  <w:i/>
-                                </w:rPr>
-                              </m:ctrlPr>
-                            </m:dPr>
-                            <m:e>
-                              <m:r>
-                                <w:rPr>
-                                  <w:rFonts w:ascii="Cambria Math" w:hAnsi="Cambria Math"/>
-                                </w:rPr>
-                                <m:t>0</m:t>
-                              </m:r>
-                            </m:e>
-                          </m:d>
-                          <m:r>
-                            <w:rPr>
-                              <w:rFonts w:ascii="Cambria Math" w:hAnsi="Cambria Math"/>
-                            </w:rPr>
-                            <m:t>-B</m:t>
-                          </m:r>
-                        </m:num>
-                        <m:den>
-                          <m:sSup>
-                            <m:sSupPr>
-                              <m:ctrlPr>
-                                <w:rPr>
-                                  <w:rFonts w:ascii="Cambria Math" w:hAnsi="Cambria Math"/>
-                                  <w:i/>
-                                </w:rPr>
-                              </m:ctrlPr>
-                            </m:sSupPr>
-                            <m:e>
-                              <m:r>
-                                <w:rPr>
-                                  <w:rFonts w:ascii="Cambria Math" w:hAnsi="Cambria Math"/>
-                                </w:rPr>
-                                <m:t>f</m:t>
-                              </m:r>
-                            </m:e>
-                            <m:sup>
-                              <m:r>
-                                <w:rPr>
-                                  <w:rFonts w:ascii="Cambria Math" w:hAnsi="Cambria Math"/>
-                                </w:rPr>
-                                <m:t>'</m:t>
-                              </m:r>
-                            </m:sup>
-                          </m:sSup>
-                          <m:d>
-                            <m:dPr>
-                              <m:ctrlPr>
-                                <w:rPr>
-                                  <w:rFonts w:ascii="Cambria Math" w:hAnsi="Cambria Math"/>
-                                  <w:i/>
-                                </w:rPr>
-                              </m:ctrlPr>
-                            </m:dPr>
-                            <m:e>
-                              <m:sSub>
-                                <m:sSubPr>
-                                  <m:ctrlPr>
-                                    <w:rPr>
-                                      <w:rFonts w:ascii="Cambria Math" w:hAnsi="Cambria Math"/>
-                                      <w:i/>
-                                    </w:rPr>
-                                  </m:ctrlPr>
-                                </m:sSubPr>
-                                <m:e>
-                                  <m:r>
-                                    <w:rPr>
-                                      <w:rFonts w:ascii="Cambria Math" w:hAnsi="Cambria Math"/>
-                                    </w:rPr>
-                                    <m:t>ν</m:t>
-                                  </m:r>
-                                </m:e>
-                                <m:sub>
-                                  <m:r>
-                                    <w:rPr>
-                                      <w:rFonts w:ascii="Cambria Math" w:hAnsi="Cambria Math"/>
-                                    </w:rPr>
-                                    <m:t>max</m:t>
-                                  </m:r>
-                                </m:sub>
-                              </m:sSub>
-                            </m:e>
-                          </m:d>
-                        </m:den>
-                      </m:f>
-                    </m:e>
-                  </m:d>
-                </m:e>
-                <m:sup>
-                  <m:r>
-                    <w:rPr>
-                      <w:rFonts w:ascii="Cambria Math" w:hAnsi="Cambria Math"/>
-                    </w:rPr>
-                    <m:t>2</m:t>
-                  </m:r>
-                </m:sup>
-              </m:sSup>
+                <m:sub>
+                  <m:r>
+                    <w:rPr>
+                      <w:rFonts w:ascii="Cambria Math" w:hAnsi="Cambria Math"/>
+                    </w:rPr>
+                    <m:t>max</m:t>
+                  </m:r>
+                </m:sub>
+              </m:sSub>
             </m:e>
-          </m:rad>
+          </m:d>
         </m:oMath>
       </m:oMathPara>
     </w:p>
@@ -9332,6 +7205,324 @@
             <w:rPr>
               <w:rFonts w:ascii="Cambria Math" w:hAnsi="Cambria Math"/>
             </w:rPr>
+            <m:t>f</m:t>
+          </m:r>
+          <m:d>
+            <m:dPr>
+              <m:ctrlPr>
+                <w:rPr>
+                  <w:rFonts w:ascii="Cambria Math" w:hAnsi="Cambria Math"/>
+                  <w:i/>
+                </w:rPr>
+              </m:ctrlPr>
+            </m:dPr>
+            <m:e>
+              <m:sSub>
+                <m:sSubPr>
+                  <m:ctrlPr>
+                    <w:rPr>
+                      <w:rFonts w:ascii="Cambria Math" w:hAnsi="Cambria Math"/>
+                      <w:i/>
+                    </w:rPr>
+                  </m:ctrlPr>
+                </m:sSubPr>
+                <m:e>
+                  <m:r>
+                    <w:rPr>
+                      <w:rFonts w:ascii="Cambria Math" w:hAnsi="Cambria Math"/>
+                    </w:rPr>
+                    <m:t>ν</m:t>
+                  </m:r>
+                </m:e>
+                <m:sub>
+                  <m:r>
+                    <w:rPr>
+                      <w:rFonts w:ascii="Cambria Math" w:hAnsi="Cambria Math"/>
+                    </w:rPr>
+                    <m:t>max</m:t>
+                  </m:r>
+                </m:sub>
+              </m:sSub>
+            </m:e>
+          </m:d>
+          <m:r>
+            <w:rPr>
+              <w:rFonts w:ascii="Cambria Math" w:hAnsi="Cambria Math"/>
+            </w:rPr>
+            <m:t>-wf'</m:t>
+          </m:r>
+          <m:d>
+            <m:dPr>
+              <m:ctrlPr>
+                <w:rPr>
+                  <w:rFonts w:ascii="Cambria Math" w:hAnsi="Cambria Math"/>
+                  <w:i/>
+                </w:rPr>
+              </m:ctrlPr>
+            </m:dPr>
+            <m:e>
+              <m:sSub>
+                <m:sSubPr>
+                  <m:ctrlPr>
+                    <w:rPr>
+                      <w:rFonts w:ascii="Cambria Math" w:hAnsi="Cambria Math"/>
+                      <w:i/>
+                    </w:rPr>
+                  </m:ctrlPr>
+                </m:sSubPr>
+                <m:e>
+                  <m:r>
+                    <w:rPr>
+                      <w:rFonts w:ascii="Cambria Math" w:hAnsi="Cambria Math"/>
+                    </w:rPr>
+                    <m:t>ν</m:t>
+                  </m:r>
+                </m:e>
+                <m:sub>
+                  <m:r>
+                    <w:rPr>
+                      <w:rFonts w:ascii="Cambria Math" w:hAnsi="Cambria Math"/>
+                    </w:rPr>
+                    <m:t>max</m:t>
+                  </m:r>
+                </m:sub>
+              </m:sSub>
+            </m:e>
+          </m:d>
+          <m:r>
+            <w:rPr>
+              <w:rFonts w:ascii="Cambria Math" w:hAnsi="Cambria Math"/>
+            </w:rPr>
+            <m:t>≈</m:t>
+          </m:r>
+          <m:f>
+            <m:fPr>
+              <m:ctrlPr>
+                <w:rPr>
+                  <w:rFonts w:ascii="Cambria Math" w:hAnsi="Cambria Math"/>
+                  <w:i/>
+                </w:rPr>
+              </m:ctrlPr>
+            </m:fPr>
+            <m:num>
+              <m:r>
+                <w:rPr>
+                  <w:rFonts w:ascii="Cambria Math" w:hAnsi="Cambria Math"/>
+                </w:rPr>
+                <m:t>B</m:t>
+              </m:r>
+            </m:num>
+            <m:den>
+              <m:sSub>
+                <m:sSubPr>
+                  <m:ctrlPr>
+                    <w:rPr>
+                      <w:rFonts w:ascii="Cambria Math" w:hAnsi="Cambria Math"/>
+                      <w:i/>
+                    </w:rPr>
+                  </m:ctrlPr>
+                </m:sSubPr>
+                <m:e>
+                  <m:r>
+                    <w:rPr>
+                      <w:rFonts w:ascii="Cambria Math" w:hAnsi="Cambria Math"/>
+                    </w:rPr>
+                    <m:t>ν</m:t>
+                  </m:r>
+                </m:e>
+                <m:sub>
+                  <m:r>
+                    <w:rPr>
+                      <w:rFonts w:ascii="Cambria Math" w:hAnsi="Cambria Math"/>
+                    </w:rPr>
+                    <m:t>max</m:t>
+                  </m:r>
+                </m:sub>
+              </m:sSub>
+            </m:den>
+          </m:f>
+        </m:oMath>
+      </m:oMathPara>
+    </w:p>
+    <w:p/>
+    <w:p/>
+    <w:p>
+      <m:oMathPara>
+        <m:oMath>
+          <m:r>
+            <w:rPr>
+              <w:rFonts w:ascii="Cambria Math" w:hAnsi="Cambria Math"/>
+            </w:rPr>
+            <m:t>w=</m:t>
+          </m:r>
+          <m:f>
+            <m:fPr>
+              <m:ctrlPr>
+                <w:rPr>
+                  <w:rFonts w:ascii="Cambria Math" w:hAnsi="Cambria Math"/>
+                  <w:i/>
+                </w:rPr>
+              </m:ctrlPr>
+            </m:fPr>
+            <m:num>
+              <m:r>
+                <w:rPr>
+                  <w:rFonts w:ascii="Cambria Math" w:hAnsi="Cambria Math"/>
+                </w:rPr>
+                <m:t>f</m:t>
+              </m:r>
+              <m:d>
+                <m:dPr>
+                  <m:ctrlPr>
+                    <w:rPr>
+                      <w:rFonts w:ascii="Cambria Math" w:hAnsi="Cambria Math"/>
+                      <w:i/>
+                    </w:rPr>
+                  </m:ctrlPr>
+                </m:dPr>
+                <m:e>
+                  <m:sSub>
+                    <m:sSubPr>
+                      <m:ctrlPr>
+                        <w:rPr>
+                          <w:rFonts w:ascii="Cambria Math" w:hAnsi="Cambria Math"/>
+                          <w:i/>
+                        </w:rPr>
+                      </m:ctrlPr>
+                    </m:sSubPr>
+                    <m:e>
+                      <m:r>
+                        <w:rPr>
+                          <w:rFonts w:ascii="Cambria Math" w:hAnsi="Cambria Math"/>
+                        </w:rPr>
+                        <m:t>ν</m:t>
+                      </m:r>
+                    </m:e>
+                    <m:sub>
+                      <m:r>
+                        <w:rPr>
+                          <w:rFonts w:ascii="Cambria Math" w:hAnsi="Cambria Math"/>
+                        </w:rPr>
+                        <m:t>max</m:t>
+                      </m:r>
+                    </m:sub>
+                  </m:sSub>
+                </m:e>
+              </m:d>
+              <m:r>
+                <w:rPr>
+                  <w:rFonts w:ascii="Cambria Math" w:hAnsi="Cambria Math"/>
+                </w:rPr>
+                <m:t>-f</m:t>
+              </m:r>
+              <m:d>
+                <m:dPr>
+                  <m:ctrlPr>
+                    <w:rPr>
+                      <w:rFonts w:ascii="Cambria Math" w:hAnsi="Cambria Math"/>
+                      <w:i/>
+                    </w:rPr>
+                  </m:ctrlPr>
+                </m:dPr>
+                <m:e>
+                  <m:r>
+                    <w:rPr>
+                      <w:rFonts w:ascii="Cambria Math" w:hAnsi="Cambria Math"/>
+                    </w:rPr>
+                    <m:t>0</m:t>
+                  </m:r>
+                </m:e>
+              </m:d>
+            </m:num>
+            <m:den>
+              <m:r>
+                <w:rPr>
+                  <w:rFonts w:ascii="Cambria Math" w:hAnsi="Cambria Math"/>
+                </w:rPr>
+                <m:t>f'</m:t>
+              </m:r>
+              <m:d>
+                <m:dPr>
+                  <m:ctrlPr>
+                    <w:rPr>
+                      <w:rFonts w:ascii="Cambria Math" w:hAnsi="Cambria Math"/>
+                      <w:i/>
+                    </w:rPr>
+                  </m:ctrlPr>
+                </m:dPr>
+                <m:e>
+                  <m:sSub>
+                    <m:sSubPr>
+                      <m:ctrlPr>
+                        <w:rPr>
+                          <w:rFonts w:ascii="Cambria Math" w:hAnsi="Cambria Math"/>
+                          <w:i/>
+                        </w:rPr>
+                      </m:ctrlPr>
+                    </m:sSubPr>
+                    <m:e>
+                      <m:r>
+                        <w:rPr>
+                          <w:rFonts w:ascii="Cambria Math" w:hAnsi="Cambria Math"/>
+                        </w:rPr>
+                        <m:t>ν</m:t>
+                      </m:r>
+                    </m:e>
+                    <m:sub>
+                      <m:r>
+                        <w:rPr>
+                          <w:rFonts w:ascii="Cambria Math" w:hAnsi="Cambria Math"/>
+                        </w:rPr>
+                        <m:t>max</m:t>
+                      </m:r>
+                    </m:sub>
+                  </m:sSub>
+                </m:e>
+              </m:d>
+            </m:den>
+          </m:f>
+        </m:oMath>
+      </m:oMathPara>
+    </w:p>
+    <w:p>
+      <m:oMathPara>
+        <m:oMath>
+          <m:r>
+            <w:rPr>
+              <w:rFonts w:ascii="Cambria Math" w:hAnsi="Cambria Math"/>
+            </w:rPr>
+            <m:t>A=2</m:t>
+          </m:r>
+          <m:sSup>
+            <m:sSupPr>
+              <m:ctrlPr>
+                <w:rPr>
+                  <w:rFonts w:ascii="Cambria Math" w:hAnsi="Cambria Math"/>
+                  <w:i/>
+                </w:rPr>
+              </m:ctrlPr>
+            </m:sSupPr>
+            <m:e>
+              <m:r>
+                <w:rPr>
+                  <w:rFonts w:ascii="Cambria Math" w:hAnsi="Cambria Math"/>
+                </w:rPr>
+                <m:t>w</m:t>
+              </m:r>
+            </m:e>
+            <m:sup>
+              <m:r>
+                <w:rPr>
+                  <w:rFonts w:ascii="Cambria Math" w:hAnsi="Cambria Math"/>
+                </w:rPr>
+                <m:t>2</m:t>
+              </m:r>
+            </m:sup>
+          </m:sSup>
+          <m:r>
+            <w:rPr>
+              <w:rFonts w:ascii="Cambria Math" w:hAnsi="Cambria Math"/>
+            </w:rPr>
             <m:t>f'</m:t>
           </m:r>
           <m:d>
@@ -9372,139 +7563,1110 @@
               </m:sSub>
             </m:e>
           </m:d>
-          <m:f>
-            <m:fPr>
-              <m:ctrlPr>
-                <w:rPr>
-                  <w:rFonts w:ascii="Cambria Math" w:hAnsi="Cambria Math"/>
-                  <w:i/>
-                </w:rPr>
-              </m:ctrlPr>
-            </m:fPr>
-            <m:num>
-              <m:r>
-                <w:rPr>
-                  <w:rFonts w:ascii="Cambria Math" w:hAnsi="Cambria Math"/>
-                </w:rPr>
-                <m:t>2</m:t>
-              </m:r>
-              <m:sSup>
-                <m:sSupPr>
-                  <m:ctrlPr>
-                    <w:rPr>
-                      <w:rFonts w:ascii="Cambria Math" w:hAnsi="Cambria Math"/>
-                      <w:i/>
-                    </w:rPr>
-                  </m:ctrlPr>
-                </m:sSupPr>
-                <m:e>
-                  <m:r>
-                    <w:rPr>
-                      <w:rFonts w:ascii="Cambria Math" w:hAnsi="Cambria Math"/>
-                    </w:rPr>
-                    <m:t>w</m:t>
-                  </m:r>
-                </m:e>
-                <m:sup>
-                  <m:r>
-                    <w:rPr>
-                      <w:rFonts w:ascii="Cambria Math" w:hAnsi="Cambria Math"/>
-                    </w:rPr>
-                    <m:t>2</m:t>
-                  </m:r>
-                </m:sup>
-              </m:sSup>
-            </m:num>
-            <m:den>
-              <m:r>
-                <w:rPr>
-                  <w:rFonts w:ascii="Cambria Math" w:hAnsi="Cambria Math"/>
-                </w:rPr>
-                <m:t>1-</m:t>
-              </m:r>
-              <m:func>
-                <m:funcPr>
-                  <m:ctrlPr>
-                    <w:rPr>
-                      <w:rFonts w:ascii="Cambria Math" w:hAnsi="Cambria Math"/>
-                      <w:i/>
-                    </w:rPr>
-                  </m:ctrlPr>
-                </m:funcPr>
-                <m:fName>
-                  <m:r>
-                    <m:rPr>
-                      <m:sty m:val="p"/>
-                    </m:rPr>
-                    <w:rPr>
-                      <w:rFonts w:ascii="Cambria Math" w:hAnsi="Cambria Math"/>
-                    </w:rPr>
-                    <m:t>exp</m:t>
-                  </m:r>
-                </m:fName>
-                <m:e>
-                  <m:f>
-                    <m:fPr>
-                      <m:ctrlPr>
-                        <w:rPr>
-                          <w:rFonts w:ascii="Cambria Math" w:hAnsi="Cambria Math"/>
-                          <w:i/>
-                        </w:rPr>
-                      </m:ctrlPr>
-                    </m:fPr>
-                    <m:num>
-                      <m:r>
-                        <w:rPr>
-                          <w:rFonts w:ascii="Cambria Math" w:hAnsi="Cambria Math"/>
-                        </w:rPr>
-                        <m:t>-2</m:t>
-                      </m:r>
-                      <m:sSub>
-                        <m:sSubPr>
-                          <m:ctrlPr>
-                            <w:rPr>
-                              <w:rFonts w:ascii="Cambria Math" w:hAnsi="Cambria Math"/>
-                              <w:i/>
-                            </w:rPr>
-                          </m:ctrlPr>
-                        </m:sSubPr>
-                        <m:e>
-                          <m:r>
-                            <w:rPr>
-                              <w:rFonts w:ascii="Cambria Math" w:hAnsi="Cambria Math"/>
-                            </w:rPr>
-                            <m:t>ν</m:t>
-                          </m:r>
-                        </m:e>
-                        <m:sub>
-                          <m:r>
-                            <w:rPr>
-                              <w:rFonts w:ascii="Cambria Math" w:hAnsi="Cambria Math"/>
-                            </w:rPr>
-                            <m:t>max</m:t>
-                          </m:r>
-                        </m:sub>
-                      </m:sSub>
-                    </m:num>
-                    <m:den>
-                      <m:r>
-                        <w:rPr>
-                          <w:rFonts w:ascii="Cambria Math" w:hAnsi="Cambria Math"/>
-                        </w:rPr>
-                        <m:t>w</m:t>
-                      </m:r>
-                    </m:den>
-                  </m:f>
-                </m:e>
-              </m:func>
-            </m:den>
-          </m:f>
+        </m:oMath>
+      </m:oMathPara>
+    </w:p>
+    <w:p>
+      <w:pPr>
+        <w:rPr>
+          <w:rFonts w:eastAsiaTheme="minorEastAsia"/>
+        </w:rPr>
+      </w:pPr>
+      <m:oMathPara>
+        <m:oMath>
           <m:r>
             <w:rPr>
               <w:rFonts w:ascii="Cambria Math" w:hAnsi="Cambria Math"/>
             </w:rPr>
-            <m:t>=A</m:t>
+            <m:t>B=</m:t>
           </m:r>
+          <m:d>
+            <m:dPr>
+              <m:ctrlPr>
+                <w:rPr>
+                  <w:rFonts w:ascii="Cambria Math" w:hAnsi="Cambria Math"/>
+                  <w:i/>
+                </w:rPr>
+              </m:ctrlPr>
+            </m:dPr>
+            <m:e>
+              <m:r>
+                <w:rPr>
+                  <w:rFonts w:ascii="Cambria Math" w:hAnsi="Cambria Math"/>
+                </w:rPr>
+                <m:t>f</m:t>
+              </m:r>
+              <m:d>
+                <m:dPr>
+                  <m:ctrlPr>
+                    <w:rPr>
+                      <w:rFonts w:ascii="Cambria Math" w:hAnsi="Cambria Math"/>
+                      <w:i/>
+                    </w:rPr>
+                  </m:ctrlPr>
+                </m:dPr>
+                <m:e>
+                  <m:sSub>
+                    <m:sSubPr>
+                      <m:ctrlPr>
+                        <w:rPr>
+                          <w:rFonts w:ascii="Cambria Math" w:hAnsi="Cambria Math"/>
+                          <w:i/>
+                        </w:rPr>
+                      </m:ctrlPr>
+                    </m:sSubPr>
+                    <m:e>
+                      <m:r>
+                        <w:rPr>
+                          <w:rFonts w:ascii="Cambria Math" w:hAnsi="Cambria Math"/>
+                        </w:rPr>
+                        <m:t>ν</m:t>
+                      </m:r>
+                    </m:e>
+                    <m:sub>
+                      <m:r>
+                        <w:rPr>
+                          <w:rFonts w:ascii="Cambria Math" w:hAnsi="Cambria Math"/>
+                        </w:rPr>
+                        <m:t>max</m:t>
+                      </m:r>
+                    </m:sub>
+                  </m:sSub>
+                </m:e>
+              </m:d>
+              <m:r>
+                <w:rPr>
+                  <w:rFonts w:ascii="Cambria Math" w:hAnsi="Cambria Math"/>
+                </w:rPr>
+                <m:t>-wf'</m:t>
+              </m:r>
+              <m:d>
+                <m:dPr>
+                  <m:ctrlPr>
+                    <w:rPr>
+                      <w:rFonts w:ascii="Cambria Math" w:hAnsi="Cambria Math"/>
+                      <w:i/>
+                    </w:rPr>
+                  </m:ctrlPr>
+                </m:dPr>
+                <m:e>
+                  <m:sSub>
+                    <m:sSubPr>
+                      <m:ctrlPr>
+                        <w:rPr>
+                          <w:rFonts w:ascii="Cambria Math" w:hAnsi="Cambria Math"/>
+                          <w:i/>
+                        </w:rPr>
+                      </m:ctrlPr>
+                    </m:sSubPr>
+                    <m:e>
+                      <m:r>
+                        <w:rPr>
+                          <w:rFonts w:ascii="Cambria Math" w:hAnsi="Cambria Math"/>
+                        </w:rPr>
+                        <m:t>ν</m:t>
+                      </m:r>
+                    </m:e>
+                    <m:sub>
+                      <m:r>
+                        <w:rPr>
+                          <w:rFonts w:ascii="Cambria Math" w:hAnsi="Cambria Math"/>
+                        </w:rPr>
+                        <m:t>max</m:t>
+                      </m:r>
+                    </m:sub>
+                  </m:sSub>
+                </m:e>
+              </m:d>
+            </m:e>
+          </m:d>
+          <m:sSub>
+            <m:sSubPr>
+              <m:ctrlPr>
+                <w:rPr>
+                  <w:rFonts w:ascii="Cambria Math" w:hAnsi="Cambria Math"/>
+                  <w:i/>
+                </w:rPr>
+              </m:ctrlPr>
+            </m:sSubPr>
+            <m:e>
+              <m:r>
+                <w:rPr>
+                  <w:rFonts w:ascii="Cambria Math" w:hAnsi="Cambria Math"/>
+                </w:rPr>
+                <m:t>ν</m:t>
+              </m:r>
+            </m:e>
+            <m:sub>
+              <m:r>
+                <w:rPr>
+                  <w:rFonts w:ascii="Cambria Math" w:hAnsi="Cambria Math"/>
+                </w:rPr>
+                <m:t>max</m:t>
+              </m:r>
+            </m:sub>
+          </m:sSub>
+        </m:oMath>
+      </m:oMathPara>
+    </w:p>
+    <w:p/>
+    <w:p>
+      <w:pPr>
+        <w:rPr>
+          <w:rFonts w:eastAsiaTheme="minorEastAsia"/>
+        </w:rPr>
+      </w:pPr>
+      <m:oMathPara>
+        <m:oMath>
+          <m:sSup>
+            <m:sSupPr>
+              <m:ctrlPr>
+                <w:rPr>
+                  <w:rFonts w:ascii="Cambria Math" w:hAnsi="Cambria Math"/>
+                  <w:i/>
+                </w:rPr>
+              </m:ctrlPr>
+            </m:sSupPr>
+            <m:e>
+              <m:r>
+                <w:rPr>
+                  <w:rFonts w:ascii="Cambria Math" w:hAnsi="Cambria Math"/>
+                </w:rPr>
+                <m:t>f</m:t>
+              </m:r>
+            </m:e>
+            <m:sup>
+              <m:r>
+                <w:rPr>
+                  <w:rFonts w:ascii="Cambria Math" w:hAnsi="Cambria Math"/>
+                </w:rPr>
+                <m:t>'</m:t>
+              </m:r>
+              <m:d>
+                <m:dPr>
+                  <m:ctrlPr>
+                    <w:rPr>
+                      <w:rFonts w:ascii="Cambria Math" w:hAnsi="Cambria Math"/>
+                      <w:i/>
+                    </w:rPr>
+                  </m:ctrlPr>
+                </m:dPr>
+                <m:e>
+                  <m:sSub>
+                    <m:sSubPr>
+                      <m:ctrlPr>
+                        <w:rPr>
+                          <w:rFonts w:ascii="Cambria Math" w:hAnsi="Cambria Math"/>
+                          <w:i/>
+                        </w:rPr>
+                      </m:ctrlPr>
+                    </m:sSubPr>
+                    <m:e>
+                      <m:r>
+                        <w:rPr>
+                          <w:rFonts w:ascii="Cambria Math" w:hAnsi="Cambria Math"/>
+                        </w:rPr>
+                        <m:t>ν</m:t>
+                      </m:r>
+                    </m:e>
+                    <m:sub>
+                      <m:r>
+                        <w:rPr>
+                          <w:rFonts w:ascii="Cambria Math" w:hAnsi="Cambria Math"/>
+                        </w:rPr>
+                        <m:t>max</m:t>
+                      </m:r>
+                    </m:sub>
+                  </m:sSub>
+                </m:e>
+              </m:d>
+            </m:sup>
+          </m:sSup>
+          <m:r>
+            <w:rPr>
+              <w:rFonts w:ascii="Cambria Math" w:hAnsi="Cambria Math"/>
+            </w:rPr>
+            <m:t>=</m:t>
+          </m:r>
+          <m:f>
+            <m:fPr>
+              <m:ctrlPr>
+                <w:rPr>
+                  <w:rFonts w:ascii="Cambria Math" w:hAnsi="Cambria Math"/>
+                  <w:i/>
+                </w:rPr>
+              </m:ctrlPr>
+            </m:fPr>
+            <m:num>
+              <m:sSub>
+                <m:sSubPr>
+                  <m:ctrlPr>
+                    <w:rPr>
+                      <w:rFonts w:ascii="Cambria Math" w:hAnsi="Cambria Math"/>
+                      <w:i/>
+                    </w:rPr>
+                  </m:ctrlPr>
+                </m:sSubPr>
+                <m:e>
+                  <m:r>
+                    <w:rPr>
+                      <w:rFonts w:ascii="Cambria Math" w:hAnsi="Cambria Math"/>
+                    </w:rPr>
+                    <m:t>w</m:t>
+                  </m:r>
+                </m:e>
+                <m:sub>
+                  <m:r>
+                    <w:rPr>
+                      <w:rFonts w:ascii="Cambria Math" w:hAnsi="Cambria Math"/>
+                    </w:rPr>
+                    <m:t>L</m:t>
+                  </m:r>
+                </m:sub>
+              </m:sSub>
+            </m:num>
+            <m:den>
+              <m:r>
+                <w:rPr>
+                  <w:rFonts w:ascii="Cambria Math" w:hAnsi="Cambria Math"/>
+                </w:rPr>
+                <m:t>π</m:t>
+              </m:r>
+              <m:sSup>
+                <m:sSupPr>
+                  <m:ctrlPr>
+                    <w:rPr>
+                      <w:rFonts w:ascii="Cambria Math" w:hAnsi="Cambria Math"/>
+                      <w:i/>
+                    </w:rPr>
+                  </m:ctrlPr>
+                </m:sSupPr>
+                <m:e>
+                  <m:sSub>
+                    <m:sSubPr>
+                      <m:ctrlPr>
+                        <w:rPr>
+                          <w:rFonts w:ascii="Cambria Math" w:hAnsi="Cambria Math"/>
+                          <w:i/>
+                        </w:rPr>
+                      </m:ctrlPr>
+                    </m:sSubPr>
+                    <m:e>
+                      <m:r>
+                        <w:rPr>
+                          <w:rFonts w:ascii="Cambria Math" w:hAnsi="Cambria Math"/>
+                        </w:rPr>
+                        <m:t>ν</m:t>
+                      </m:r>
+                    </m:e>
+                    <m:sub>
+                      <m:r>
+                        <w:rPr>
+                          <w:rFonts w:ascii="Cambria Math" w:hAnsi="Cambria Math"/>
+                        </w:rPr>
+                        <m:t>max</m:t>
+                      </m:r>
+                    </m:sub>
+                  </m:sSub>
+                </m:e>
+                <m:sup>
+                  <m:r>
+                    <w:rPr>
+                      <w:rFonts w:ascii="Cambria Math" w:hAnsi="Cambria Math"/>
+                    </w:rPr>
+                    <m:t>3</m:t>
+                  </m:r>
+                </m:sup>
+              </m:sSup>
+            </m:den>
+          </m:f>
+        </m:oMath>
+      </m:oMathPara>
+    </w:p>
+    <w:p>
+      <w:pPr>
+        <w:rPr>
+          <w:rFonts w:eastAsiaTheme="minorEastAsia"/>
+        </w:rPr>
+      </w:pPr>
+      <m:oMathPara>
+        <m:oMath>
+          <m:r>
+            <w:rPr>
+              <w:rFonts w:ascii="Cambria Math" w:hAnsi="Cambria Math"/>
+            </w:rPr>
+            <m:t>f</m:t>
+          </m:r>
+          <m:d>
+            <m:dPr>
+              <m:ctrlPr>
+                <w:rPr>
+                  <w:rFonts w:ascii="Cambria Math" w:hAnsi="Cambria Math"/>
+                  <w:i/>
+                </w:rPr>
+              </m:ctrlPr>
+            </m:dPr>
+            <m:e>
+              <m:sSub>
+                <m:sSubPr>
+                  <m:ctrlPr>
+                    <w:rPr>
+                      <w:rFonts w:ascii="Cambria Math" w:hAnsi="Cambria Math"/>
+                      <w:i/>
+                    </w:rPr>
+                  </m:ctrlPr>
+                </m:sSubPr>
+                <m:e>
+                  <m:r>
+                    <w:rPr>
+                      <w:rFonts w:ascii="Cambria Math" w:hAnsi="Cambria Math"/>
+                    </w:rPr>
+                    <m:t>ν</m:t>
+                  </m:r>
+                </m:e>
+                <m:sub>
+                  <m:r>
+                    <w:rPr>
+                      <w:rFonts w:ascii="Cambria Math" w:hAnsi="Cambria Math"/>
+                    </w:rPr>
+                    <m:t>max</m:t>
+                  </m:r>
+                </m:sub>
+              </m:sSub>
+            </m:e>
+          </m:d>
+          <m:r>
+            <w:rPr>
+              <w:rFonts w:ascii="Cambria Math" w:hAnsi="Cambria Math"/>
+            </w:rPr>
+            <m:t>=</m:t>
+          </m:r>
+          <m:f>
+            <m:fPr>
+              <m:ctrlPr>
+                <w:rPr>
+                  <w:rFonts w:ascii="Cambria Math" w:hAnsi="Cambria Math"/>
+                  <w:i/>
+                </w:rPr>
+              </m:ctrlPr>
+            </m:fPr>
+            <m:num>
+              <m:sSub>
+                <m:sSubPr>
+                  <m:ctrlPr>
+                    <w:rPr>
+                      <w:rFonts w:ascii="Cambria Math" w:hAnsi="Cambria Math"/>
+                      <w:i/>
+                    </w:rPr>
+                  </m:ctrlPr>
+                </m:sSubPr>
+                <m:e>
+                  <m:r>
+                    <w:rPr>
+                      <w:rFonts w:ascii="Cambria Math" w:hAnsi="Cambria Math"/>
+                    </w:rPr>
+                    <m:t>w</m:t>
+                  </m:r>
+                </m:e>
+                <m:sub>
+                  <m:r>
+                    <w:rPr>
+                      <w:rFonts w:ascii="Cambria Math" w:hAnsi="Cambria Math"/>
+                    </w:rPr>
+                    <m:t>L</m:t>
+                  </m:r>
+                </m:sub>
+              </m:sSub>
+            </m:num>
+            <m:den>
+              <m:r>
+                <w:rPr>
+                  <w:rFonts w:ascii="Cambria Math" w:hAnsi="Cambria Math"/>
+                </w:rPr>
+                <m:t>2π</m:t>
+              </m:r>
+              <m:sSup>
+                <m:sSupPr>
+                  <m:ctrlPr>
+                    <w:rPr>
+                      <w:rFonts w:ascii="Cambria Math" w:hAnsi="Cambria Math"/>
+                      <w:i/>
+                    </w:rPr>
+                  </m:ctrlPr>
+                </m:sSupPr>
+                <m:e>
+                  <m:sSub>
+                    <m:sSubPr>
+                      <m:ctrlPr>
+                        <w:rPr>
+                          <w:rFonts w:ascii="Cambria Math" w:hAnsi="Cambria Math"/>
+                          <w:i/>
+                        </w:rPr>
+                      </m:ctrlPr>
+                    </m:sSubPr>
+                    <m:e>
+                      <m:r>
+                        <w:rPr>
+                          <w:rFonts w:ascii="Cambria Math" w:hAnsi="Cambria Math"/>
+                        </w:rPr>
+                        <m:t>ν</m:t>
+                      </m:r>
+                    </m:e>
+                    <m:sub>
+                      <m:r>
+                        <w:rPr>
+                          <w:rFonts w:ascii="Cambria Math" w:hAnsi="Cambria Math"/>
+                        </w:rPr>
+                        <m:t>max</m:t>
+                      </m:r>
+                    </m:sub>
+                  </m:sSub>
+                </m:e>
+                <m:sup>
+                  <m:r>
+                    <w:rPr>
+                      <w:rFonts w:ascii="Cambria Math" w:hAnsi="Cambria Math"/>
+                    </w:rPr>
+                    <m:t>2</m:t>
+                  </m:r>
+                </m:sup>
+              </m:sSup>
+            </m:den>
+          </m:f>
+          <m:d>
+            <m:dPr>
+              <m:ctrlPr>
+                <w:rPr>
+                  <w:rFonts w:ascii="Cambria Math" w:hAnsi="Cambria Math"/>
+                  <w:i/>
+                </w:rPr>
+              </m:ctrlPr>
+            </m:dPr>
+            <m:e>
+              <m:f>
+                <m:fPr>
+                  <m:ctrlPr>
+                    <w:rPr>
+                      <w:rFonts w:ascii="Cambria Math" w:hAnsi="Cambria Math"/>
+                      <w:i/>
+                    </w:rPr>
+                  </m:ctrlPr>
+                </m:fPr>
+                <m:num>
+                  <m:sSup>
+                    <m:sSupPr>
+                      <m:ctrlPr>
+                        <w:rPr>
+                          <w:rFonts w:ascii="Cambria Math" w:hAnsi="Cambria Math"/>
+                          <w:i/>
+                        </w:rPr>
+                      </m:ctrlPr>
+                    </m:sSupPr>
+                    <m:e>
+                      <m:r>
+                        <w:rPr>
+                          <w:rFonts w:ascii="Cambria Math" w:hAnsi="Cambria Math"/>
+                        </w:rPr>
+                        <m:t>π</m:t>
+                      </m:r>
+                    </m:e>
+                    <m:sup>
+                      <m:r>
+                        <w:rPr>
+                          <w:rFonts w:ascii="Cambria Math" w:hAnsi="Cambria Math"/>
+                        </w:rPr>
+                        <m:t>2</m:t>
+                      </m:r>
+                    </m:sup>
+                  </m:sSup>
+                </m:num>
+                <m:den>
+                  <m:r>
+                    <w:rPr>
+                      <w:rFonts w:ascii="Cambria Math" w:hAnsi="Cambria Math"/>
+                    </w:rPr>
+                    <m:t>4</m:t>
+                  </m:r>
+                </m:den>
+              </m:f>
+              <m:r>
+                <w:rPr>
+                  <w:rFonts w:ascii="Cambria Math" w:hAnsi="Cambria Math"/>
+                </w:rPr>
+                <m:t>-1</m:t>
+              </m:r>
+            </m:e>
+          </m:d>
+        </m:oMath>
+      </m:oMathPara>
+    </w:p>
+    <w:p>
+      <w:pPr>
+        <w:rPr>
+          <w:rFonts w:eastAsiaTheme="minorEastAsia"/>
+        </w:rPr>
+      </w:pPr>
+      <m:oMathPara>
+        <m:oMath>
+          <m:r>
+            <w:rPr>
+              <w:rFonts w:ascii="Cambria Math" w:hAnsi="Cambria Math"/>
+            </w:rPr>
+            <w:lastRenderedPageBreak/>
+            <m:t>f</m:t>
+          </m:r>
+          <m:d>
+            <m:dPr>
+              <m:ctrlPr>
+                <w:rPr>
+                  <w:rFonts w:ascii="Cambria Math" w:hAnsi="Cambria Math"/>
+                  <w:i/>
+                </w:rPr>
+              </m:ctrlPr>
+            </m:dPr>
+            <m:e>
+              <m:r>
+                <w:rPr>
+                  <w:rFonts w:ascii="Cambria Math" w:hAnsi="Cambria Math"/>
+                </w:rPr>
+                <m:t>0</m:t>
+              </m:r>
+            </m:e>
+          </m:d>
+          <m:r>
+            <w:rPr>
+              <w:rFonts w:ascii="Cambria Math" w:hAnsi="Cambria Math"/>
+            </w:rPr>
+            <m:t>=</m:t>
+          </m:r>
+          <m:f>
+            <m:fPr>
+              <m:ctrlPr>
+                <w:rPr>
+                  <w:rFonts w:ascii="Cambria Math" w:hAnsi="Cambria Math"/>
+                  <w:i/>
+                </w:rPr>
+              </m:ctrlPr>
+            </m:fPr>
+            <m:num>
+              <m:sSub>
+                <m:sSubPr>
+                  <m:ctrlPr>
+                    <w:rPr>
+                      <w:rFonts w:ascii="Cambria Math" w:hAnsi="Cambria Math"/>
+                      <w:i/>
+                    </w:rPr>
+                  </m:ctrlPr>
+                </m:sSubPr>
+                <m:e>
+                  <m:r>
+                    <w:rPr>
+                      <w:rFonts w:ascii="Cambria Math" w:hAnsi="Cambria Math"/>
+                    </w:rPr>
+                    <m:t>w</m:t>
+                  </m:r>
+                </m:e>
+                <m:sub>
+                  <m:r>
+                    <w:rPr>
+                      <w:rFonts w:ascii="Cambria Math" w:hAnsi="Cambria Math"/>
+                    </w:rPr>
+                    <m:t>L</m:t>
+                  </m:r>
+                </m:sub>
+              </m:sSub>
+              <m:r>
+                <w:rPr>
+                  <w:rFonts w:ascii="Cambria Math" w:hAnsi="Cambria Math"/>
+                </w:rPr>
+                <m:t>π</m:t>
+              </m:r>
+            </m:num>
+            <m:den>
+              <m:sSup>
+                <m:sSupPr>
+                  <m:ctrlPr>
+                    <w:rPr>
+                      <w:rFonts w:ascii="Cambria Math" w:hAnsi="Cambria Math"/>
+                      <w:i/>
+                    </w:rPr>
+                  </m:ctrlPr>
+                </m:sSupPr>
+                <m:e>
+                  <m:sSub>
+                    <m:sSubPr>
+                      <m:ctrlPr>
+                        <w:rPr>
+                          <w:rFonts w:ascii="Cambria Math" w:hAnsi="Cambria Math"/>
+                          <w:i/>
+                        </w:rPr>
+                      </m:ctrlPr>
+                    </m:sSubPr>
+                    <m:e>
+                      <m:r>
+                        <w:rPr>
+                          <w:rFonts w:ascii="Cambria Math" w:hAnsi="Cambria Math"/>
+                        </w:rPr>
+                        <m:t>24ν</m:t>
+                      </m:r>
+                    </m:e>
+                    <m:sub>
+                      <m:r>
+                        <w:rPr>
+                          <w:rFonts w:ascii="Cambria Math" w:hAnsi="Cambria Math"/>
+                        </w:rPr>
+                        <m:t>max</m:t>
+                      </m:r>
+                    </m:sub>
+                  </m:sSub>
+                </m:e>
+                <m:sup>
+                  <m:r>
+                    <w:rPr>
+                      <w:rFonts w:ascii="Cambria Math" w:hAnsi="Cambria Math"/>
+                    </w:rPr>
+                    <m:t>2</m:t>
+                  </m:r>
+                </m:sup>
+              </m:sSup>
+            </m:den>
+          </m:f>
+        </m:oMath>
+      </m:oMathPara>
+    </w:p>
+    <w:p>
+      <w:pPr>
+        <w:rPr>
+          <w:rFonts w:eastAsiaTheme="minorEastAsia"/>
+        </w:rPr>
+      </w:pPr>
+    </w:p>
+    <w:p>
+      <m:oMathPara>
+        <m:oMath>
+          <m:r>
+            <w:rPr>
+              <w:rFonts w:ascii="Cambria Math" w:hAnsi="Cambria Math"/>
+            </w:rPr>
+            <m:t>w=</m:t>
+          </m:r>
+          <m:d>
+            <m:dPr>
+              <m:ctrlPr>
+                <w:rPr>
+                  <w:rFonts w:ascii="Cambria Math" w:hAnsi="Cambria Math"/>
+                  <w:i/>
+                </w:rPr>
+              </m:ctrlPr>
+            </m:dPr>
+            <m:e>
+              <m:f>
+                <m:fPr>
+                  <m:ctrlPr>
+                    <w:rPr>
+                      <w:rFonts w:ascii="Cambria Math" w:hAnsi="Cambria Math"/>
+                      <w:i/>
+                    </w:rPr>
+                  </m:ctrlPr>
+                </m:fPr>
+                <m:num>
+                  <m:r>
+                    <w:rPr>
+                      <w:rFonts w:ascii="Cambria Math" w:hAnsi="Cambria Math"/>
+                    </w:rPr>
+                    <m:t>1</m:t>
+                  </m:r>
+                </m:num>
+                <m:den>
+                  <m:r>
+                    <w:rPr>
+                      <w:rFonts w:ascii="Cambria Math" w:hAnsi="Cambria Math"/>
+                    </w:rPr>
+                    <m:t>2</m:t>
+                  </m:r>
+                </m:den>
+              </m:f>
+              <m:r>
+                <w:rPr>
+                  <w:rFonts w:ascii="Cambria Math" w:hAnsi="Cambria Math"/>
+                </w:rPr>
+                <m:t>-</m:t>
+              </m:r>
+              <m:f>
+                <m:fPr>
+                  <m:ctrlPr>
+                    <w:rPr>
+                      <w:rFonts w:ascii="Cambria Math" w:hAnsi="Cambria Math"/>
+                      <w:i/>
+                    </w:rPr>
+                  </m:ctrlPr>
+                </m:fPr>
+                <m:num>
+                  <m:sSup>
+                    <m:sSupPr>
+                      <m:ctrlPr>
+                        <w:rPr>
+                          <w:rFonts w:ascii="Cambria Math" w:hAnsi="Cambria Math"/>
+                          <w:i/>
+                        </w:rPr>
+                      </m:ctrlPr>
+                    </m:sSupPr>
+                    <m:e>
+                      <m:r>
+                        <w:rPr>
+                          <w:rFonts w:ascii="Cambria Math" w:hAnsi="Cambria Math"/>
+                        </w:rPr>
+                        <m:t>π</m:t>
+                      </m:r>
+                    </m:e>
+                    <m:sup>
+                      <m:r>
+                        <w:rPr>
+                          <w:rFonts w:ascii="Cambria Math" w:hAnsi="Cambria Math"/>
+                        </w:rPr>
+                        <m:t>2</m:t>
+                      </m:r>
+                    </m:sup>
+                  </m:sSup>
+                </m:num>
+                <m:den>
+                  <m:r>
+                    <w:rPr>
+                      <w:rFonts w:ascii="Cambria Math" w:hAnsi="Cambria Math"/>
+                    </w:rPr>
+                    <m:t>12</m:t>
+                  </m:r>
+                </m:den>
+              </m:f>
+            </m:e>
+          </m:d>
+          <m:sSub>
+            <m:sSubPr>
+              <m:ctrlPr>
+                <w:rPr>
+                  <w:rFonts w:ascii="Cambria Math" w:hAnsi="Cambria Math"/>
+                  <w:i/>
+                </w:rPr>
+              </m:ctrlPr>
+            </m:sSubPr>
+            <m:e>
+              <m:r>
+                <w:rPr>
+                  <w:rFonts w:ascii="Cambria Math" w:hAnsi="Cambria Math"/>
+                </w:rPr>
+                <m:t>ν</m:t>
+              </m:r>
+            </m:e>
+            <m:sub>
+              <m:r>
+                <w:rPr>
+                  <w:rFonts w:ascii="Cambria Math" w:hAnsi="Cambria Math"/>
+                </w:rPr>
+                <m:t>max</m:t>
+              </m:r>
+            </m:sub>
+          </m:sSub>
+        </m:oMath>
+      </m:oMathPara>
+    </w:p>
+    <w:p>
+      <m:oMathPara>
+        <m:oMath>
+          <m:r>
+            <w:rPr>
+              <w:rFonts w:ascii="Cambria Math" w:hAnsi="Cambria Math"/>
+            </w:rPr>
+            <m:t>A=</m:t>
+          </m:r>
+          <m:d>
+            <m:dPr>
+              <m:ctrlPr>
+                <w:rPr>
+                  <w:rFonts w:ascii="Cambria Math" w:hAnsi="Cambria Math"/>
+                  <w:i/>
+                </w:rPr>
+              </m:ctrlPr>
+            </m:dPr>
+            <m:e>
+              <m:f>
+                <m:fPr>
+                  <m:ctrlPr>
+                    <w:rPr>
+                      <w:rFonts w:ascii="Cambria Math" w:hAnsi="Cambria Math"/>
+                      <w:i/>
+                    </w:rPr>
+                  </m:ctrlPr>
+                </m:fPr>
+                <m:num>
+                  <m:r>
+                    <w:rPr>
+                      <w:rFonts w:ascii="Cambria Math" w:hAnsi="Cambria Math"/>
+                    </w:rPr>
+                    <m:t>π</m:t>
+                  </m:r>
+                </m:num>
+                <m:den>
+                  <m:r>
+                    <w:rPr>
+                      <w:rFonts w:ascii="Cambria Math" w:hAnsi="Cambria Math"/>
+                    </w:rPr>
+                    <m:t>6</m:t>
+                  </m:r>
+                </m:den>
+              </m:f>
+              <m:r>
+                <w:rPr>
+                  <w:rFonts w:ascii="Cambria Math" w:hAnsi="Cambria Math"/>
+                </w:rPr>
+                <m:t>-</m:t>
+              </m:r>
+              <m:f>
+                <m:fPr>
+                  <m:ctrlPr>
+                    <w:rPr>
+                      <w:rFonts w:ascii="Cambria Math" w:hAnsi="Cambria Math"/>
+                      <w:i/>
+                    </w:rPr>
+                  </m:ctrlPr>
+                </m:fPr>
+                <m:num>
+                  <m:r>
+                    <w:rPr>
+                      <w:rFonts w:ascii="Cambria Math" w:hAnsi="Cambria Math"/>
+                    </w:rPr>
+                    <m:t>1</m:t>
+                  </m:r>
+                </m:num>
+                <m:den>
+                  <m:r>
+                    <w:rPr>
+                      <w:rFonts w:ascii="Cambria Math" w:hAnsi="Cambria Math"/>
+                    </w:rPr>
+                    <m:t>π</m:t>
+                  </m:r>
+                </m:den>
+              </m:f>
+            </m:e>
+          </m:d>
+          <m:f>
+            <m:fPr>
+              <m:ctrlPr>
+                <w:rPr>
+                  <w:rFonts w:ascii="Cambria Math" w:hAnsi="Cambria Math"/>
+                  <w:i/>
+                </w:rPr>
+              </m:ctrlPr>
+            </m:fPr>
+            <m:num>
+              <m:sSub>
+                <m:sSubPr>
+                  <m:ctrlPr>
+                    <w:rPr>
+                      <w:rFonts w:ascii="Cambria Math" w:hAnsi="Cambria Math"/>
+                      <w:i/>
+                    </w:rPr>
+                  </m:ctrlPr>
+                </m:sSubPr>
+                <m:e>
+                  <m:r>
+                    <w:rPr>
+                      <w:rFonts w:ascii="Cambria Math" w:hAnsi="Cambria Math"/>
+                    </w:rPr>
+                    <m:t>w</m:t>
+                  </m:r>
+                </m:e>
+                <m:sub>
+                  <m:r>
+                    <w:rPr>
+                      <w:rFonts w:ascii="Cambria Math" w:hAnsi="Cambria Math"/>
+                    </w:rPr>
+                    <m:t>L</m:t>
+                  </m:r>
+                </m:sub>
+              </m:sSub>
+            </m:num>
+            <m:den>
+              <m:sSub>
+                <m:sSubPr>
+                  <m:ctrlPr>
+                    <w:rPr>
+                      <w:rFonts w:ascii="Cambria Math" w:hAnsi="Cambria Math"/>
+                      <w:i/>
+                    </w:rPr>
+                  </m:ctrlPr>
+                </m:sSubPr>
+                <m:e>
+                  <m:r>
+                    <w:rPr>
+                      <w:rFonts w:ascii="Cambria Math" w:hAnsi="Cambria Math"/>
+                    </w:rPr>
+                    <m:t>ν</m:t>
+                  </m:r>
+                </m:e>
+                <m:sub>
+                  <m:r>
+                    <w:rPr>
+                      <w:rFonts w:ascii="Cambria Math" w:hAnsi="Cambria Math"/>
+                    </w:rPr>
+                    <m:t>max</m:t>
+                  </m:r>
+                </m:sub>
+              </m:sSub>
+            </m:den>
+          </m:f>
+        </m:oMath>
+      </m:oMathPara>
+    </w:p>
+    <w:p>
+      <w:pPr>
+        <w:rPr>
+          <w:rFonts w:eastAsiaTheme="minorEastAsia"/>
+        </w:rPr>
+      </w:pPr>
+      <m:oMathPara>
+        <m:oMath>
+          <m:r>
+            <w:rPr>
+              <w:rFonts w:ascii="Cambria Math" w:hAnsi="Cambria Math"/>
+            </w:rPr>
+            <m:t>B=</m:t>
+          </m:r>
+          <m:d>
+            <m:dPr>
+              <m:ctrlPr>
+                <w:rPr>
+                  <w:rFonts w:ascii="Cambria Math" w:hAnsi="Cambria Math"/>
+                  <w:i/>
+                </w:rPr>
+              </m:ctrlPr>
+            </m:dPr>
+            <m:e>
+              <m:f>
+                <m:fPr>
+                  <m:ctrlPr>
+                    <w:rPr>
+                      <w:rFonts w:ascii="Cambria Math" w:hAnsi="Cambria Math"/>
+                      <w:i/>
+                    </w:rPr>
+                  </m:ctrlPr>
+                </m:fPr>
+                <m:num>
+                  <m:r>
+                    <w:rPr>
+                      <w:rFonts w:ascii="Cambria Math" w:hAnsi="Cambria Math"/>
+                    </w:rPr>
+                    <m:t>π</m:t>
+                  </m:r>
+                </m:num>
+                <m:den>
+                  <m:r>
+                    <w:rPr>
+                      <w:rFonts w:ascii="Cambria Math" w:hAnsi="Cambria Math"/>
+                    </w:rPr>
+                    <m:t>8</m:t>
+                  </m:r>
+                </m:den>
+              </m:f>
+              <m:r>
+                <w:rPr>
+                  <w:rFonts w:ascii="Cambria Math" w:hAnsi="Cambria Math"/>
+                </w:rPr>
+                <m:t>-</m:t>
+              </m:r>
+              <m:f>
+                <m:fPr>
+                  <m:ctrlPr>
+                    <w:rPr>
+                      <w:rFonts w:ascii="Cambria Math" w:hAnsi="Cambria Math"/>
+                      <w:i/>
+                    </w:rPr>
+                  </m:ctrlPr>
+                </m:fPr>
+                <m:num>
+                  <m:r>
+                    <w:rPr>
+                      <w:rFonts w:ascii="Cambria Math" w:hAnsi="Cambria Math"/>
+                    </w:rPr>
+                    <m:t>1</m:t>
+                  </m:r>
+                </m:num>
+                <m:den>
+                  <m:r>
+                    <w:rPr>
+                      <w:rFonts w:ascii="Cambria Math" w:hAnsi="Cambria Math"/>
+                    </w:rPr>
+                    <m:t>2π</m:t>
+                  </m:r>
+                </m:den>
+              </m:f>
+            </m:e>
+          </m:d>
+          <m:f>
+            <m:fPr>
+              <m:ctrlPr>
+                <w:rPr>
+                  <w:rFonts w:ascii="Cambria Math" w:hAnsi="Cambria Math"/>
+                  <w:i/>
+                </w:rPr>
+              </m:ctrlPr>
+            </m:fPr>
+            <m:num>
+              <m:sSub>
+                <m:sSubPr>
+                  <m:ctrlPr>
+                    <w:rPr>
+                      <w:rFonts w:ascii="Cambria Math" w:hAnsi="Cambria Math"/>
+                      <w:i/>
+                    </w:rPr>
+                  </m:ctrlPr>
+                </m:sSubPr>
+                <m:e>
+                  <m:r>
+                    <w:rPr>
+                      <w:rFonts w:ascii="Cambria Math" w:hAnsi="Cambria Math"/>
+                    </w:rPr>
+                    <m:t>w</m:t>
+                  </m:r>
+                </m:e>
+                <m:sub>
+                  <m:r>
+                    <w:rPr>
+                      <w:rFonts w:ascii="Cambria Math" w:hAnsi="Cambria Math"/>
+                    </w:rPr>
+                    <m:t>L</m:t>
+                  </m:r>
+                </m:sub>
+              </m:sSub>
+            </m:num>
+            <m:den>
+              <m:sSub>
+                <m:sSubPr>
+                  <m:ctrlPr>
+                    <w:rPr>
+                      <w:rFonts w:ascii="Cambria Math" w:hAnsi="Cambria Math"/>
+                      <w:i/>
+                    </w:rPr>
+                  </m:ctrlPr>
+                </m:sSubPr>
+                <m:e>
+                  <m:r>
+                    <w:rPr>
+                      <w:rFonts w:ascii="Cambria Math" w:hAnsi="Cambria Math"/>
+                    </w:rPr>
+                    <m:t>ν</m:t>
+                  </m:r>
+                </m:e>
+                <m:sub>
+                  <m:r>
+                    <w:rPr>
+                      <w:rFonts w:ascii="Cambria Math" w:hAnsi="Cambria Math"/>
+                    </w:rPr>
+                    <m:t>max</m:t>
+                  </m:r>
+                </m:sub>
+              </m:sSub>
+            </m:den>
+          </m:f>
         </m:oMath>
       </m:oMathPara>
     </w:p>
@@ -9520,7 +8682,7 @@
 </file>
 
 <file path=word/styles.xml><?xml version="1.0" encoding="utf-8"?>
-<w:styles xmlns:mc="http://schemas.openxmlformats.org/markup-compatibility/2006" xmlns:r="http://schemas.openxmlformats.org/officeDocument/2006/relationships" xmlns:w="http://schemas.openxmlformats.org/wordprocessingml/2006/main" xmlns:w14="http://schemas.microsoft.com/office/word/2010/wordml" xmlns:w15="http://schemas.microsoft.com/office/word/2012/wordml" xmlns:w16cex="http://schemas.microsoft.com/office/word/2018/wordml/cex" xmlns:w16cid="http://schemas.microsoft.com/office/word/2016/wordml/cid" xmlns:w16="http://schemas.microsoft.com/office/word/2018/wordml" xmlns:w16sdtdh="http://schemas.microsoft.com/office/word/2020/wordml/sdtdatahash" xmlns:w16se="http://schemas.microsoft.com/office/word/2015/wordml/symex" mc:Ignorable="w14 w15 w16se w16cid w16 w16cex w16sdtdh">
+<w:styles xmlns:mc="http://schemas.openxmlformats.org/markup-compatibility/2006" xmlns:r="http://schemas.openxmlformats.org/officeDocument/2006/relationships" xmlns:w="http://schemas.openxmlformats.org/wordprocessingml/2006/main" xmlns:w14="http://schemas.microsoft.com/office/word/2010/wordml" xmlns:w15="http://schemas.microsoft.com/office/word/2012/wordml" xmlns:w16se="http://schemas.microsoft.com/office/word/2015/wordml/symex" mc:Ignorable="w14 w15 w16se">
   <w:docDefaults>
     <w:rPrDefault>
       <w:rPr>
@@ -9536,7 +8698,7 @@
       </w:pPr>
     </w:pPrDefault>
   </w:docDefaults>
-  <w:latentStyles w:defLockedState="0" w:defUIPriority="99" w:defSemiHidden="0" w:defUnhideWhenUsed="0" w:defQFormat="0" w:count="376">
+  <w:latentStyles w:defLockedState="0" w:defUIPriority="99" w:defSemiHidden="0" w:defUnhideWhenUsed="0" w:defQFormat="0" w:count="371">
     <w:lsdException w:name="Normal" w:uiPriority="0" w:qFormat="1"/>
     <w:lsdException w:name="heading 1" w:uiPriority="9" w:qFormat="1"/>
     <w:lsdException w:name="heading 2" w:semiHidden="1" w:uiPriority="9" w:unhideWhenUsed="1" w:qFormat="1"/>
@@ -9908,19 +9070,16 @@
     <w:lsdException w:name="List Table 5 Dark Accent 6" w:uiPriority="50"/>
     <w:lsdException w:name="List Table 6 Colorful Accent 6" w:uiPriority="51"/>
     <w:lsdException w:name="List Table 7 Colorful Accent 6" w:uiPriority="52"/>
-    <w:lsdException w:name="Mention" w:semiHidden="1" w:unhideWhenUsed="1"/>
-    <w:lsdException w:name="Smart Hyperlink" w:semiHidden="1" w:unhideWhenUsed="1"/>
-    <w:lsdException w:name="Hashtag" w:semiHidden="1" w:unhideWhenUsed="1"/>
-    <w:lsdException w:name="Unresolved Mention" w:semiHidden="1" w:unhideWhenUsed="1"/>
-    <w:lsdException w:name="Smart Link" w:semiHidden="1" w:unhideWhenUsed="1"/>
   </w:latentStyles>
   <w:style w:type="paragraph" w:default="1" w:styleId="Normal">
     <w:name w:val="Normal"/>
     <w:qFormat/>
+    <w:rsid w:val="0043637E"/>
   </w:style>
   <w:style w:type="character" w:default="1" w:styleId="DefaultParagraphFont">
     <w:name w:val="Default Paragraph Font"/>
     <w:uiPriority w:val="1"/>
+    <w:semiHidden/>
     <w:unhideWhenUsed/>
   </w:style>
   <w:style w:type="table" w:default="1" w:styleId="TableNormal">

</xml_diff>